<commit_message>
Added Boost circuit and updated DSP options
Added Boost circuit and updated DSP options
</commit_message>
<xml_diff>
--- a/Requerimientos Proyecto.docx
+++ b/Requerimientos Proyecto.docx
@@ -3192,6 +3192,36 @@
           <w:szCs w:val="24"/>
         </w:rPr>
       </w:pPr>
+      <w:hyperlink r:id="Ra9e4edccb2434a4b">
+        <w:r>
+          <w:rPr>
+            <w:rStyle w:val="Hyperlink"/>
+            <w:rFonts w:ascii="Times New Roman" w:hAnsi="Times New Roman" w:eastAsia="Times New Roman" w:cs="Times New Roman"/>
+            <w:b w:val="0"/>
+            <w:bCs w:val="0"/>
+            <w:i w:val="0"/>
+            <w:iCs w:val="0"/>
+            <w:sz w:val="24"/>
+            <w:szCs w:val="24"/>
+          </w:rPr>
+          <w:t>https://electronilab.co/tienda/tarjeta-de-desarrollo-stm32f407vet6-cortex-m4-stm32/</w:t>
+        </w:r>
+      </w:hyperlink>
+    </w:p>
+    <w:p>
+      <w:pPr>
+        <w:pStyle w:val="Normal"/>
+        <w:jc w:val="left"/>
+        <w:rPr>
+          <w:rFonts w:ascii="Times New Roman" w:hAnsi="Times New Roman" w:eastAsia="Times New Roman" w:cs="Times New Roman"/>
+          <w:b w:val="0"/>
+          <w:bCs w:val="0"/>
+          <w:i w:val="0"/>
+          <w:iCs w:val="0"/>
+          <w:sz w:val="24"/>
+          <w:szCs w:val="24"/>
+        </w:rPr>
+      </w:pPr>
     </w:p>
     <w:p>
       <w:pPr>
@@ -3210,7 +3240,50 @@
       </w:pPr>
       <w:r>
         <w:drawing>
-          <wp:inline wp14:editId="419CA0B9" wp14:anchorId="6DFAD516">
+          <wp:inline wp14:editId="34D05ADE" wp14:anchorId="50DF2F20">
+            <wp:extent cx="5724524" cy="3019425"/>
+            <wp:effectExtent l="0" t="0" r="0" b="0"/>
+            <wp:docPr id="662565613" name="" title=""/>
+            <wp:cNvGraphicFramePr>
+              <a:graphicFrameLocks noChangeAspect="1"/>
+            </wp:cNvGraphicFramePr>
+            <a:graphic>
+              <a:graphicData uri="http://schemas.openxmlformats.org/drawingml/2006/picture">
+                <pic:pic>
+                  <pic:nvPicPr>
+                    <pic:cNvPr id="0" name=""/>
+                    <pic:cNvPicPr/>
+                  </pic:nvPicPr>
+                  <pic:blipFill>
+                    <a:blip r:embed="R72773dbe2f2844f1">
+                      <a:extLst>
+                        <a:ext xmlns:a="http://schemas.openxmlformats.org/drawingml/2006/main" uri="{28A0092B-C50C-407E-A947-70E740481C1C}">
+                          <a14:useLocalDpi val="0"/>
+                        </a:ext>
+                      </a:extLst>
+                    </a:blip>
+                    <a:stretch>
+                      <a:fillRect/>
+                    </a:stretch>
+                  </pic:blipFill>
+                  <pic:spPr>
+                    <a:xfrm>
+                      <a:off x="0" y="0"/>
+                      <a:ext cx="5724524" cy="3019425"/>
+                    </a:xfrm>
+                    <a:prstGeom prst="rect">
+                      <a:avLst/>
+                    </a:prstGeom>
+                  </pic:spPr>
+                </pic:pic>
+              </a:graphicData>
+            </a:graphic>
+          </wp:inline>
+        </w:drawing>
+      </w:r>
+      <w:r>
+        <w:drawing>
+          <wp:inline wp14:editId="0C32E08B" wp14:anchorId="6DFAD516">
             <wp:extent cx="5724524" cy="2247900"/>
             <wp:effectExtent l="0" t="0" r="0" b="0"/>
             <wp:docPr id="1361101858" name="" title=""/>
@@ -3225,10 +3298,10 @@
                     <pic:cNvPicPr/>
                   </pic:nvPicPr>
                   <pic:blipFill>
-                    <a:blip r:embed="Re027ea6e2d874dc0">
-                      <a:extLst>
+                    <a:blip r:embed="R138587a6d90d40fc">
+                      <a:extLst xmlns:a="http://schemas.openxmlformats.org/drawingml/2006/main">
                         <a:ext xmlns:a="http://schemas.openxmlformats.org/drawingml/2006/main" uri="{28A0092B-C50C-407E-A947-70E740481C1C}">
-                          <a14:useLocalDpi val="0"/>
+                          <a14:useLocalDpi xmlns:a14="http://schemas.microsoft.com/office/drawing/2010/main" val="0"/>
                         </a:ext>
                       </a:extLst>
                     </a:blip>
@@ -3237,7 +3310,7 @@
                     </a:stretch>
                   </pic:blipFill>
                   <pic:spPr>
-                    <a:xfrm>
+                    <a:xfrm rot="0" flipH="0" flipV="0">
                       <a:off x="0" y="0"/>
                       <a:ext cx="5724524" cy="2247900"/>
                     </a:xfrm>

</xml_diff>

<commit_message>
Added AC-DC Voltage source design
Added AC-DC Voltage source design
</commit_message>
<xml_diff>
--- a/Requerimientos Proyecto.docx
+++ b/Requerimientos Proyecto.docx
@@ -181,7 +181,13 @@
       </w:r>
       <w:proofErr w:type="gramEnd"/>
       <w:r>
-        <w:t xml:space="preserve"> no se va a realizar el proyecto con una garra que recoja el excremento, sino se está analizando en poder realizarla por propulsión de agua, método oruga o tipo aspiradora.</w:t>
+        <w:t xml:space="preserve"> no se va a realizar el proyecto con una garra que recoja el excremento, sino se está analizando en poder realizarla por propulsión de agua, métod</w:t>
+      </w:r>
+      <w:r>
+        <w:t>o</w:t>
+      </w:r>
+      <w:r>
+        <w:t xml:space="preserve"> oruga o tipo aspiradora.</w:t>
       </w:r>
     </w:p>
     <w:p>
@@ -4960,6 +4966,7 @@
     <w:p>
       <w:pPr>
         <w:rPr>
+          <w:rStyle w:val="Hipervnculo"/>
           <w:rFonts w:ascii="Times New Roman" w:eastAsia="Times New Roman" w:hAnsi="Times New Roman" w:cs="Times New Roman"/>
           <w:sz w:val="24"/>
           <w:szCs w:val="24"/>
@@ -4985,6 +4992,108 @@
           <w:szCs w:val="24"/>
         </w:rPr>
       </w:pPr>
+      <w:hyperlink r:id="rId21" w:history="1">
+        <w:r>
+          <w:rPr>
+            <w:rStyle w:val="Hipervnculo"/>
+            <w:rFonts w:ascii="Times New Roman" w:eastAsia="Times New Roman" w:hAnsi="Times New Roman" w:cs="Times New Roman"/>
+            <w:sz w:val="24"/>
+            <w:szCs w:val="24"/>
+          </w:rPr>
+          <w:t>https://datasheet.octopart.com/L7805CV-STMicroelectronics-datasheet-7264666.pdf</w:t>
+        </w:r>
+      </w:hyperlink>
+    </w:p>
+    <w:p>
+      <w:pPr>
+        <w:rPr>
+          <w:rFonts w:ascii="Times New Roman" w:eastAsia="Times New Roman" w:hAnsi="Times New Roman" w:cs="Times New Roman"/>
+          <w:sz w:val="24"/>
+          <w:szCs w:val="24"/>
+        </w:rPr>
+      </w:pPr>
+      <w:r>
+        <w:rPr>
+          <w:rFonts w:ascii="Times New Roman" w:eastAsia="Times New Roman" w:hAnsi="Times New Roman" w:cs="Times New Roman"/>
+          <w:noProof/>
+          <w:sz w:val="24"/>
+          <w:szCs w:val="24"/>
+        </w:rPr>
+        <w:drawing>
+          <wp:inline distT="0" distB="0" distL="0" distR="0" wp14:anchorId="5D313BA6" wp14:editId="66490BAB">
+            <wp:extent cx="5734050" cy="1943100"/>
+            <wp:effectExtent l="0" t="0" r="0" b="0"/>
+            <wp:docPr id="6" name="Imagen 6"/>
+            <wp:cNvGraphicFramePr>
+              <a:graphicFrameLocks xmlns:a="http://schemas.openxmlformats.org/drawingml/2006/main" noChangeAspect="1"/>
+            </wp:cNvGraphicFramePr>
+            <a:graphic xmlns:a="http://schemas.openxmlformats.org/drawingml/2006/main">
+              <a:graphicData uri="http://schemas.openxmlformats.org/drawingml/2006/picture">
+                <pic:pic xmlns:pic="http://schemas.openxmlformats.org/drawingml/2006/picture">
+                  <pic:nvPicPr>
+                    <pic:cNvPr id="0" name="Picture 1"/>
+                    <pic:cNvPicPr>
+                      <a:picLocks noChangeAspect="1" noChangeArrowheads="1"/>
+                    </pic:cNvPicPr>
+                  </pic:nvPicPr>
+                  <pic:blipFill>
+                    <a:blip r:embed="rId22">
+                      <a:extLst>
+                        <a:ext uri="{28A0092B-C50C-407E-A947-70E740481C1C}">
+                          <a14:useLocalDpi xmlns:a14="http://schemas.microsoft.com/office/drawing/2010/main" val="0"/>
+                        </a:ext>
+                      </a:extLst>
+                    </a:blip>
+                    <a:srcRect/>
+                    <a:stretch>
+                      <a:fillRect/>
+                    </a:stretch>
+                  </pic:blipFill>
+                  <pic:spPr bwMode="auto">
+                    <a:xfrm>
+                      <a:off x="0" y="0"/>
+                      <a:ext cx="5734050" cy="1943100"/>
+                    </a:xfrm>
+                    <a:prstGeom prst="rect">
+                      <a:avLst/>
+                    </a:prstGeom>
+                    <a:noFill/>
+                    <a:ln>
+                      <a:noFill/>
+                    </a:ln>
+                  </pic:spPr>
+                </pic:pic>
+              </a:graphicData>
+            </a:graphic>
+          </wp:inline>
+        </w:drawing>
+      </w:r>
+    </w:p>
+    <w:p>
+      <w:pPr>
+        <w:jc w:val="center"/>
+        <w:rPr>
+          <w:rFonts w:ascii="Times New Roman" w:eastAsia="Times New Roman" w:hAnsi="Times New Roman" w:cs="Times New Roman"/>
+          <w:b/>
+          <w:bCs/>
+          <w:i/>
+          <w:iCs/>
+          <w:sz w:val="24"/>
+          <w:szCs w:val="24"/>
+        </w:rPr>
+      </w:pPr>
+      <w:r>
+        <w:rPr>
+          <w:rFonts w:ascii="Times New Roman" w:eastAsia="Times New Roman" w:hAnsi="Times New Roman" w:cs="Times New Roman"/>
+          <w:b/>
+          <w:bCs/>
+          <w:i/>
+          <w:iCs/>
+          <w:sz w:val="24"/>
+          <w:szCs w:val="24"/>
+        </w:rPr>
+        <w:t>Figura. Fuente AC-DC</w:t>
+      </w:r>
     </w:p>
     <w:p>
       <w:pPr>
@@ -5015,7 +5124,7 @@
                     <pic:cNvPicPr/>
                   </pic:nvPicPr>
                   <pic:blipFill>
-                    <a:blip r:embed="rId21">
+                    <a:blip r:embed="rId23">
                       <a:extLst>
                         <a:ext uri="{28A0092B-C50C-407E-A947-70E740481C1C}">
                           <a14:useLocalDpi xmlns:a14="http://schemas.microsoft.com/office/drawing/2010/main" val="0"/>
@@ -5061,7 +5170,7 @@
                     <pic:cNvPicPr/>
                   </pic:nvPicPr>
                   <pic:blipFill>
-                    <a:blip r:embed="rId22">
+                    <a:blip r:embed="rId24">
                       <a:extLst>
                         <a:ext uri="{28A0092B-C50C-407E-A947-70E740481C1C}">
                           <a14:useLocalDpi xmlns:a14="http://schemas.microsoft.com/office/drawing/2010/main" val="0"/>
@@ -6386,6 +6495,7 @@
     <w:lsdException w:name="HTML Sample" w:semiHidden="1" w:unhideWhenUsed="1"/>
     <w:lsdException w:name="HTML Typewriter" w:semiHidden="1" w:unhideWhenUsed="1"/>
     <w:lsdException w:name="HTML Variable" w:semiHidden="1" w:unhideWhenUsed="1"/>
+    <w:lsdException w:name="Normal Table" w:semiHidden="1" w:unhideWhenUsed="1"/>
     <w:lsdException w:name="annotation subject" w:semiHidden="1" w:unhideWhenUsed="1"/>
     <w:lsdException w:name="No List" w:semiHidden="1" w:unhideWhenUsed="1"/>
     <w:lsdException w:name="Outline List 1" w:semiHidden="1" w:unhideWhenUsed="1"/>
@@ -6428,8 +6538,11 @@
     <w:lsdException w:name="Table Contemporary" w:semiHidden="1" w:unhideWhenUsed="1"/>
     <w:lsdException w:name="Table Elegant" w:semiHidden="1" w:unhideWhenUsed="1"/>
     <w:lsdException w:name="Table Professional" w:semiHidden="1" w:unhideWhenUsed="1"/>
+    <w:lsdException w:name="Table Subtle 1" w:semiHidden="1" w:unhideWhenUsed="1"/>
     <w:lsdException w:name="Table Subtle 2" w:semiHidden="1" w:unhideWhenUsed="1"/>
     <w:lsdException w:name="Table Web 1" w:semiHidden="1" w:unhideWhenUsed="1"/>
+    <w:lsdException w:name="Table Web 2" w:semiHidden="1" w:unhideWhenUsed="1"/>
+    <w:lsdException w:name="Table Web 3" w:semiHidden="1" w:unhideWhenUsed="1"/>
     <w:lsdException w:name="Balloon Text" w:semiHidden="1" w:unhideWhenUsed="1"/>
     <w:lsdException w:name="Table Grid" w:uiPriority="39"/>
     <w:lsdException w:name="Table Theme" w:semiHidden="1" w:unhideWhenUsed="1"/>
@@ -6724,6 +6837,18 @@
       </w:tblBorders>
     </w:tblPr>
   </w:style>
+  <w:style w:type="character" w:styleId="Mencinsinresolver">
+    <w:name w:val="Unresolved Mention"/>
+    <w:basedOn w:val="Fuentedeprrafopredeter"/>
+    <w:uiPriority w:val="99"/>
+    <w:semiHidden/>
+    <w:unhideWhenUsed/>
+    <w:rsid w:val="00662489"/>
+    <w:rPr>
+      <w:color w:val="605E5C"/>
+      <w:shd w:val="clear" w:color="auto" w:fill="E1DFDD"/>
+    </w:rPr>
+  </w:style>
 </w:styles>
 </file>
 

</xml_diff>

<commit_message>
Added DC-DC Voltage source with protections
Added DC-DC Voltage source with protections and activation button
</commit_message>
<xml_diff>
--- a/Requerimientos Proyecto.docx
+++ b/Requerimientos Proyecto.docx
@@ -91,15 +91,7 @@
         <w:spacing w:after="0" w:line="276" w:lineRule="auto"/>
       </w:pPr>
       <w:r>
-        <w:t xml:space="preserve">GPS en el collar de la mascota con el fin de localizarlo al momento en que </w:t>
-      </w:r>
-      <w:proofErr w:type="spellStart"/>
-      <w:r>
-        <w:t>el</w:t>
-      </w:r>
-      <w:proofErr w:type="spellEnd"/>
-      <w:r>
-        <w:t xml:space="preserve"> se pierda.</w:t>
+        <w:t>GPS en el collar de la mascota con el fin de localizarlo al momento en que el se pierda.</w:t>
       </w:r>
     </w:p>
     <w:p>
@@ -134,34 +126,13 @@
         </w:numPr>
         <w:spacing w:after="0" w:line="276" w:lineRule="auto"/>
       </w:pPr>
-      <w:proofErr w:type="spellStart"/>
-      <w:r>
-        <w:t>Drone</w:t>
-      </w:r>
-      <w:proofErr w:type="spellEnd"/>
-      <w:r>
-        <w:t xml:space="preserve"> que ayude a identificar el excremento para diferentes mascotas.</w:t>
-      </w:r>
-    </w:p>
-    <w:p>
-      <w:r>
-        <w:t xml:space="preserve">Un problema que se vive a diario, es recoger el excremento </w:t>
-      </w:r>
-      <w:proofErr w:type="gramStart"/>
-      <w:r>
-        <w:t>de  las</w:t>
-      </w:r>
-      <w:proofErr w:type="gramEnd"/>
-      <w:r>
-        <w:t xml:space="preserve"> mascotas, ya que muchas de las personas o no tienen tiempo para hacerlo o simplemente les da asco hacerlo. La tecnología no solo sirve para resolver problemas </w:t>
-      </w:r>
-      <w:proofErr w:type="gramStart"/>
-      <w:r>
-        <w:t>complejos ,</w:t>
-      </w:r>
-      <w:proofErr w:type="gramEnd"/>
-      <w:r>
-        <w:t xml:space="preserve"> sino aquellos problemas que nos facilitan nuestro diario vivir.</w:t>
+      <w:r>
+        <w:t>Drone que ayude a identificar el excremento para diferentes mascotas.</w:t>
+      </w:r>
+    </w:p>
+    <w:p>
+      <w:r>
+        <w:t>Un problema que se vive a diario, es recoger el excremento de  las mascotas, ya que muchas de las personas o no tienen tiempo para hacerlo o simplemente les da asco hacerlo. La tecnología no solo sirve para resolver problemas complejos , sino aquellos problemas que nos facilitan nuestro diario vivir.</w:t>
       </w:r>
     </w:p>
     <w:p>
@@ -173,15 +144,7 @@
         <w:spacing w:after="0" w:line="276" w:lineRule="auto"/>
       </w:pPr>
       <w:r>
-        <w:t>S-</w:t>
-      </w:r>
-      <w:proofErr w:type="gramStart"/>
-      <w:r>
-        <w:t>Sustituir :Ya</w:t>
-      </w:r>
-      <w:proofErr w:type="gramEnd"/>
-      <w:r>
-        <w:t xml:space="preserve"> no se va a realizar el proyecto con una garra que recoja el excremento, sino se está analizando en poder realizarla por propulsión de agua, métod</w:t>
+        <w:t>S-Sustituir :Ya no se va a realizar el proyecto con una garra que recoja el excremento, sino se está analizando en poder realizarla por propulsión de agua, métod</w:t>
       </w:r>
       <w:r>
         <w:t>o</w:t>
@@ -199,15 +162,7 @@
         <w:spacing w:after="0" w:line="276" w:lineRule="auto"/>
       </w:pPr>
       <w:r>
-        <w:t xml:space="preserve">C- </w:t>
-      </w:r>
-      <w:proofErr w:type="gramStart"/>
-      <w:r>
-        <w:t>Combinar :</w:t>
-      </w:r>
-      <w:proofErr w:type="gramEnd"/>
-      <w:r>
-        <w:t xml:space="preserve"> Se puede combinar el método aspiradora con el fin de que recoja el excremento con la propulsión del agua que ayudará a remover la zona donde no pudo recoger la aspiradora. También se puede unir la visión por computador con diferentes sensores de proximidad. </w:t>
+        <w:t xml:space="preserve">C- Combinar : Se puede combinar el método aspiradora con el fin de que recoja el excremento con la propulsión del agua que ayudará a remover la zona donde no pudo recoger la aspiradora. También se puede unir la visión por computador con diferentes sensores de proximidad. </w:t>
       </w:r>
     </w:p>
     <w:p>
@@ -219,15 +174,7 @@
         <w:spacing w:after="0" w:line="276" w:lineRule="auto"/>
       </w:pPr>
       <w:r>
-        <w:t xml:space="preserve">A-Adaptar. Se piensa realizar un testeo </w:t>
-      </w:r>
-      <w:proofErr w:type="gramStart"/>
-      <w:r>
-        <w:t>de  proximidad</w:t>
-      </w:r>
-      <w:proofErr w:type="gramEnd"/>
-      <w:r>
-        <w:t xml:space="preserve"> para saber que tan lleno o vacío está la bolsa donde se recoge el excremento, con el fin de avisarle a la persona que adquiera el producto que ya es momento de vaciar dicha bolsa.</w:t>
+        <w:t>A-Adaptar. Se piensa realizar un testeo de  proximidad para saber que tan lleno o vacío está la bolsa donde se recoge el excremento, con el fin de avisarle a la persona que adquiera el producto que ya es momento de vaciar dicha bolsa.</w:t>
       </w:r>
     </w:p>
     <w:p>
@@ -239,36 +186,7 @@
         <w:spacing w:after="0" w:line="276" w:lineRule="auto"/>
       </w:pPr>
       <w:r>
-        <w:t xml:space="preserve">M-Magnificar o modificar: El robot </w:t>
-      </w:r>
-      <w:proofErr w:type="spellStart"/>
-      <w:r>
-        <w:t>recogeria</w:t>
-      </w:r>
-      <w:proofErr w:type="spellEnd"/>
-      <w:r>
-        <w:t xml:space="preserve"> y </w:t>
-      </w:r>
-      <w:proofErr w:type="spellStart"/>
-      <w:r>
-        <w:t>empacaria</w:t>
-      </w:r>
-      <w:proofErr w:type="spellEnd"/>
-      <w:r>
-        <w:t xml:space="preserve"> los residuos y </w:t>
-      </w:r>
-      <w:proofErr w:type="gramStart"/>
-      <w:r>
-        <w:t xml:space="preserve">los  </w:t>
-      </w:r>
-      <w:proofErr w:type="spellStart"/>
-      <w:r>
-        <w:t>expulsaria</w:t>
-      </w:r>
-      <w:proofErr w:type="spellEnd"/>
-      <w:proofErr w:type="gramEnd"/>
-      <w:r>
-        <w:t xml:space="preserve"> instantáneamente para que la persona encargada no tocara el excremento, sino que sea solo levantar el excremento ya empacado</w:t>
+        <w:t>M-Magnificar o modificar: El robot recogeria y empacaria los residuos y los  expulsaria instantáneamente para que la persona encargada no tocara el excremento, sino que sea solo levantar el excremento ya empacado</w:t>
       </w:r>
     </w:p>
     <w:p>
@@ -280,15 +198,7 @@
         <w:spacing w:after="0" w:line="276" w:lineRule="auto"/>
       </w:pPr>
       <w:r>
-        <w:t xml:space="preserve">P-Ponerle otro uso: Recoger residuos de industrias, </w:t>
-      </w:r>
-      <w:proofErr w:type="gramStart"/>
-      <w:r>
-        <w:t>playas ,</w:t>
-      </w:r>
-      <w:proofErr w:type="gramEnd"/>
-      <w:r>
-        <w:t xml:space="preserve"> plazas de mercado y calles.</w:t>
+        <w:t>P-Ponerle otro uso: Recoger residuos de industrias, playas , plazas de mercado y calles.</w:t>
       </w:r>
     </w:p>
     <w:p>
@@ -300,41 +210,7 @@
         <w:spacing w:after="0" w:line="276" w:lineRule="auto"/>
       </w:pPr>
       <w:r>
-        <w:t xml:space="preserve">E-Eliminar- Del robot se eliminara la </w:t>
-      </w:r>
-      <w:proofErr w:type="spellStart"/>
-      <w:r>
-        <w:t>camara</w:t>
-      </w:r>
-      <w:proofErr w:type="spellEnd"/>
-      <w:r>
-        <w:t xml:space="preserve">, </w:t>
-      </w:r>
-      <w:proofErr w:type="spellStart"/>
-      <w:r>
-        <w:t>cambiandole</w:t>
-      </w:r>
-      <w:proofErr w:type="spellEnd"/>
-      <w:r>
-        <w:t xml:space="preserve"> por sensores de </w:t>
-      </w:r>
-      <w:proofErr w:type="spellStart"/>
-      <w:proofErr w:type="gramStart"/>
-      <w:r>
-        <w:t>proximidad.De</w:t>
-      </w:r>
-      <w:proofErr w:type="spellEnd"/>
-      <w:proofErr w:type="gramEnd"/>
-      <w:r>
-        <w:t xml:space="preserve"> igual forma se puede cambiar las llantas a unas </w:t>
-      </w:r>
-      <w:proofErr w:type="spellStart"/>
-      <w:r>
-        <w:t>mas</w:t>
-      </w:r>
-      <w:proofErr w:type="spellEnd"/>
-      <w:r>
-        <w:t xml:space="preserve"> adaptables al terreno en que se utilice.</w:t>
+        <w:t>E-Eliminar- Del robot se eliminara la camara, cambiandole por sensores de proximidad.De igual forma se puede cambiar las llantas a unas mas adaptables al terreno en que se utilice.</w:t>
       </w:r>
     </w:p>
     <w:p>
@@ -1029,21 +905,7 @@
               <w:rPr>
                 <w:b/>
               </w:rPr>
-              <w:t>Alternativa</w:t>
-            </w:r>
-            <w:proofErr w:type="gramStart"/>
-            <w:r>
-              <w:rPr>
-                <w:b/>
-              </w:rPr>
-              <w:t>3:Localizador</w:t>
-            </w:r>
-            <w:proofErr w:type="gramEnd"/>
-            <w:r>
-              <w:rPr>
-                <w:b/>
-              </w:rPr>
-              <w:t xml:space="preserve"> para mascotas.</w:t>
+              <w:t>Alternativa3:Localizador para mascotas.</w:t>
             </w:r>
           </w:p>
         </w:tc>
@@ -1240,21 +1102,7 @@
               <w:rPr>
                 <w:b/>
               </w:rPr>
-              <w:t xml:space="preserve">Alternativa5: Lanzador </w:t>
-            </w:r>
-            <w:proofErr w:type="spellStart"/>
-            <w:r>
-              <w:rPr>
-                <w:b/>
-              </w:rPr>
-              <w:t>automatico</w:t>
-            </w:r>
-            <w:proofErr w:type="spellEnd"/>
-            <w:r>
-              <w:rPr>
-                <w:b/>
-              </w:rPr>
-              <w:t xml:space="preserve"> para mascotas</w:t>
+              <w:t>Alternativa5: Lanzador automatico para mascotas</w:t>
             </w:r>
           </w:p>
         </w:tc>
@@ -1451,21 +1299,7 @@
               <w:rPr>
                 <w:b/>
               </w:rPr>
-              <w:t xml:space="preserve">Alternativa6: </w:t>
-            </w:r>
-            <w:proofErr w:type="spellStart"/>
-            <w:r>
-              <w:rPr>
-                <w:b/>
-              </w:rPr>
-              <w:t>Drone</w:t>
-            </w:r>
-            <w:proofErr w:type="spellEnd"/>
-            <w:r>
-              <w:rPr>
-                <w:b/>
-              </w:rPr>
-              <w:t xml:space="preserve"> que identifique y recoja el excremento para mascotas</w:t>
+              <w:t>Alternativa6: Drone que identifique y recoja el excremento para mascotas</w:t>
             </w:r>
           </w:p>
         </w:tc>
@@ -1645,23 +1479,8 @@
       </w:r>
     </w:p>
     <w:p>
-      <w:proofErr w:type="spellStart"/>
-      <w:proofErr w:type="gramStart"/>
-      <w:r>
-        <w:t>Tesis:En</w:t>
-      </w:r>
-      <w:proofErr w:type="spellEnd"/>
-      <w:proofErr w:type="gramEnd"/>
-      <w:r>
-        <w:t xml:space="preserve"> el proyecto se busca algoritmos ,los cuales son encargados de buscar zonas de limpieza, de igual manera se realiza un estudio previo y un análisis de numerosas tecnologías que pueden dar solución a diferentes temas relacionados a la robótica. Se miran las ventajas y </w:t>
-      </w:r>
-      <w:proofErr w:type="gramStart"/>
-      <w:r>
-        <w:t>desventajas  de</w:t>
-      </w:r>
-      <w:proofErr w:type="gramEnd"/>
-      <w:r>
-        <w:t xml:space="preserve"> realizar el algoritmo correspondiente, posteriormente se realizan pruebas del prototipo en su </w:t>
+      <w:r>
+        <w:t xml:space="preserve">Tesis:En el proyecto se busca algoritmos ,los cuales son encargados de buscar zonas de limpieza, de igual manera se realiza un estudio previo y un análisis de numerosas tecnologías que pueden dar solución a diferentes temas relacionados a la robótica. Se miran las ventajas y desventajas  de realizar el algoritmo correspondiente, posteriormente se realizan pruebas del prototipo en su </w:t>
       </w:r>
       <w:r>
         <w:lastRenderedPageBreak/>
@@ -1789,21 +1608,7 @@
         <w:rPr>
           <w:highlight w:val="white"/>
         </w:rPr>
-        <w:t xml:space="preserve">En este trabajo se presenta el diseño y construcción de un robot para limpieza acuática, con el cual se puede retirar material flotante de lugares como piscinas y lagunas. Se describen los pasos seguidos para el diseño de una estructura flotante, un sistema de impulsión o locomoción sobre agua y los sistemas de percepción y decisión. Como resultado de este proyecto se obtiene un prototipo de robot capaz de recoger y transportar piezas flotantes en el agua con el tamaño y peso de una bola de ping </w:t>
-      </w:r>
-      <w:proofErr w:type="spellStart"/>
-      <w:r>
-        <w:rPr>
-          <w:highlight w:val="white"/>
-        </w:rPr>
-        <w:t>pong</w:t>
-      </w:r>
-      <w:proofErr w:type="spellEnd"/>
-      <w:r>
-        <w:rPr>
-          <w:highlight w:val="white"/>
-        </w:rPr>
-        <w:t>, para descargarlas en la orilla de una piscina o lago.</w:t>
+        <w:t>En este trabajo se presenta el diseño y construcción de un robot para limpieza acuática, con el cual se puede retirar material flotante de lugares como piscinas y lagunas. Se describen los pasos seguidos para el diseño de una estructura flotante, un sistema de impulsión o locomoción sobre agua y los sistemas de percepción y decisión. Como resultado de este proyecto se obtiene un prototipo de robot capaz de recoger y transportar piezas flotantes en el agua con el tamaño y peso de una bola de ping pong, para descargarlas en la orilla de una piscina o lago.</w:t>
       </w:r>
     </w:p>
     <w:p>
@@ -1856,23 +1661,8 @@
         <w:spacing w:after="0" w:line="276" w:lineRule="auto"/>
       </w:pPr>
       <w:r>
-        <w:t xml:space="preserve">Mobile </w:t>
-      </w:r>
-      <w:proofErr w:type="spellStart"/>
-      <w:proofErr w:type="gramStart"/>
-      <w:r>
-        <w:t>robotics,water</w:t>
-      </w:r>
-      <w:proofErr w:type="spellEnd"/>
-      <w:proofErr w:type="gramEnd"/>
-      <w:r>
-        <w:t xml:space="preserve"> </w:t>
-      </w:r>
-      <w:proofErr w:type="spellStart"/>
-      <w:r>
-        <w:t>cleaning,design</w:t>
-      </w:r>
-      <w:proofErr w:type="spellEnd"/>
+        <w:t>Mobile robotics,water cleaning,design</w:t>
+      </w:r>
     </w:p>
     <w:p>
       <w:pPr>
@@ -1977,23 +1767,7 @@
     </w:p>
     <w:p>
       <w:r>
-        <w:t xml:space="preserve">Por esta razón, Smart </w:t>
-      </w:r>
-      <w:proofErr w:type="spellStart"/>
-      <w:r>
-        <w:t>Trash</w:t>
-      </w:r>
-      <w:proofErr w:type="spellEnd"/>
-      <w:r>
-        <w:t xml:space="preserve"> brinda una solución efectiva a las personas que desean dejar su huella ecológica. Smart </w:t>
-      </w:r>
-      <w:proofErr w:type="spellStart"/>
-      <w:r>
-        <w:t>Trash</w:t>
-      </w:r>
-      <w:proofErr w:type="spellEnd"/>
-      <w:r>
-        <w:t xml:space="preserve"> es una herramienta de selección que identifica la basura que el usuario ingresa y desea botar con el motivo de clasificarla y dejarlo en su correspondido lugar entre materiales de desechos orgánicos aprovechables, residuos aprovechables y no aprovechables.</w:t>
+        <w:t>Por esta razón, Smart Trash brinda una solución efectiva a las personas que desean dejar su huella ecológica. Smart Trash es una herramienta de selección que identifica la basura que el usuario ingresa y desea botar con el motivo de clasificarla y dejarlo en su correspondido lugar entre materiales de desechos orgánicos aprovechables, residuos aprovechables y no aprovechables.</w:t>
       </w:r>
     </w:p>
     <w:p>
@@ -2492,33 +2266,7 @@
           <w:sz w:val="24"/>
           <w:szCs w:val="24"/>
         </w:rPr>
-        <w:t xml:space="preserve">Batidora </w:t>
-      </w:r>
-      <w:proofErr w:type="spellStart"/>
-      <w:r>
-        <w:rPr>
-          <w:rFonts w:ascii="Times New Roman" w:eastAsia="Times New Roman" w:hAnsi="Times New Roman" w:cs="Times New Roman"/>
-          <w:b/>
-          <w:bCs/>
-          <w:i/>
-          <w:iCs/>
-          <w:sz w:val="24"/>
-          <w:szCs w:val="24"/>
-        </w:rPr>
-        <w:t>Automatica</w:t>
-      </w:r>
-      <w:proofErr w:type="spellEnd"/>
-      <w:r>
-        <w:rPr>
-          <w:rFonts w:ascii="Times New Roman" w:eastAsia="Times New Roman" w:hAnsi="Times New Roman" w:cs="Times New Roman"/>
-          <w:b/>
-          <w:bCs/>
-          <w:i/>
-          <w:iCs/>
-          <w:sz w:val="24"/>
-          <w:szCs w:val="24"/>
-        </w:rPr>
-        <w:t>:</w:t>
+        <w:t>Batidora Automatica:</w:t>
       </w:r>
     </w:p>
     <w:p>
@@ -2581,54 +2329,8 @@
           <w:sz w:val="24"/>
           <w:szCs w:val="24"/>
         </w:rPr>
-        <w:t xml:space="preserve"> 16x2 y </w:t>
-      </w:r>
-      <w:proofErr w:type="spellStart"/>
-      <w:r>
-        <w:rPr>
-          <w:rFonts w:ascii="Times New Roman" w:eastAsia="Times New Roman" w:hAnsi="Times New Roman" w:cs="Times New Roman"/>
-          <w:sz w:val="24"/>
-          <w:szCs w:val="24"/>
-        </w:rPr>
-        <w:t>aplicacion</w:t>
-      </w:r>
-      <w:proofErr w:type="spellEnd"/>
-      <w:r>
-        <w:rPr>
-          <w:rFonts w:ascii="Times New Roman" w:eastAsia="Times New Roman" w:hAnsi="Times New Roman" w:cs="Times New Roman"/>
-          <w:sz w:val="24"/>
-          <w:szCs w:val="24"/>
-        </w:rPr>
-        <w:t xml:space="preserve"> </w:t>
-      </w:r>
-      <w:proofErr w:type="spellStart"/>
-      <w:r>
-        <w:rPr>
-          <w:rFonts w:ascii="Times New Roman" w:eastAsia="Times New Roman" w:hAnsi="Times New Roman" w:cs="Times New Roman"/>
-          <w:sz w:val="24"/>
-          <w:szCs w:val="24"/>
-        </w:rPr>
-        <w:t>movil</w:t>
-      </w:r>
-      <w:proofErr w:type="spellEnd"/>
-      <w:r>
-        <w:rPr>
-          <w:rFonts w:ascii="Times New Roman" w:eastAsia="Times New Roman" w:hAnsi="Times New Roman" w:cs="Times New Roman"/>
-          <w:sz w:val="24"/>
-          <w:szCs w:val="24"/>
-        </w:rPr>
-        <w:t xml:space="preserve"> en dispositivo </w:t>
-      </w:r>
-      <w:proofErr w:type="spellStart"/>
-      <w:r>
-        <w:rPr>
-          <w:rFonts w:ascii="Times New Roman" w:eastAsia="Times New Roman" w:hAnsi="Times New Roman" w:cs="Times New Roman"/>
-          <w:sz w:val="24"/>
-          <w:szCs w:val="24"/>
-        </w:rPr>
-        <w:t>android</w:t>
-      </w:r>
-      <w:proofErr w:type="spellEnd"/>
+        <w:t xml:space="preserve"> 16x2 y aplicacion movil en dispositivo android</w:t>
+      </w:r>
       <w:r>
         <w:rPr>
           <w:rFonts w:ascii="Times New Roman" w:eastAsia="Times New Roman" w:hAnsi="Times New Roman" w:cs="Times New Roman"/>
@@ -2665,54 +2367,8 @@
           <w:sz w:val="24"/>
           <w:szCs w:val="24"/>
         </w:rPr>
-        <w:t xml:space="preserve"> a </w:t>
-      </w:r>
-      <w:proofErr w:type="spellStart"/>
-      <w:r>
-        <w:rPr>
-          <w:rFonts w:ascii="Times New Roman" w:eastAsia="Times New Roman" w:hAnsi="Times New Roman" w:cs="Times New Roman"/>
-          <w:sz w:val="24"/>
-          <w:szCs w:val="24"/>
-        </w:rPr>
-        <w:t>traves</w:t>
-      </w:r>
-      <w:proofErr w:type="spellEnd"/>
-      <w:r>
-        <w:rPr>
-          <w:rFonts w:ascii="Times New Roman" w:eastAsia="Times New Roman" w:hAnsi="Times New Roman" w:cs="Times New Roman"/>
-          <w:sz w:val="24"/>
-          <w:szCs w:val="24"/>
-        </w:rPr>
-        <w:t xml:space="preserve"> de </w:t>
-      </w:r>
-      <w:proofErr w:type="spellStart"/>
-      <w:r>
-        <w:rPr>
-          <w:rFonts w:ascii="Times New Roman" w:eastAsia="Times New Roman" w:hAnsi="Times New Roman" w:cs="Times New Roman"/>
-          <w:sz w:val="24"/>
-          <w:szCs w:val="24"/>
-        </w:rPr>
-        <w:t>aplicacion</w:t>
-      </w:r>
-      <w:proofErr w:type="spellEnd"/>
-      <w:r>
-        <w:rPr>
-          <w:rFonts w:ascii="Times New Roman" w:eastAsia="Times New Roman" w:hAnsi="Times New Roman" w:cs="Times New Roman"/>
-          <w:sz w:val="24"/>
-          <w:szCs w:val="24"/>
-        </w:rPr>
-        <w:t xml:space="preserve"> </w:t>
-      </w:r>
-      <w:proofErr w:type="spellStart"/>
-      <w:r>
-        <w:rPr>
-          <w:rFonts w:ascii="Times New Roman" w:eastAsia="Times New Roman" w:hAnsi="Times New Roman" w:cs="Times New Roman"/>
-          <w:sz w:val="24"/>
-          <w:szCs w:val="24"/>
-        </w:rPr>
-        <w:t>movil</w:t>
-      </w:r>
-      <w:proofErr w:type="spellEnd"/>
+        <w:t xml:space="preserve"> a traves de aplicacion movil</w:t>
+      </w:r>
       <w:r>
         <w:rPr>
           <w:rFonts w:ascii="Times New Roman" w:eastAsia="Times New Roman" w:hAnsi="Times New Roman" w:cs="Times New Roman"/>
@@ -2749,51 +2405,15 @@
           <w:sz w:val="24"/>
           <w:szCs w:val="24"/>
         </w:rPr>
-        <w:t xml:space="preserve"> de </w:t>
-      </w:r>
-      <w:proofErr w:type="spellStart"/>
-      <w:r>
-        <w:rPr>
-          <w:rFonts w:ascii="Times New Roman" w:eastAsia="Times New Roman" w:hAnsi="Times New Roman" w:cs="Times New Roman"/>
-          <w:sz w:val="24"/>
-          <w:szCs w:val="24"/>
-        </w:rPr>
-        <w:t>dispensacion</w:t>
-      </w:r>
-      <w:proofErr w:type="spellEnd"/>
-      <w:r>
-        <w:rPr>
-          <w:rFonts w:ascii="Times New Roman" w:eastAsia="Times New Roman" w:hAnsi="Times New Roman" w:cs="Times New Roman"/>
-          <w:sz w:val="24"/>
-          <w:szCs w:val="24"/>
-        </w:rPr>
-        <w:t xml:space="preserve"> de ingredientes</w:t>
-      </w:r>
-      <w:r>
-        <w:rPr>
-          <w:rFonts w:ascii="Times New Roman" w:eastAsia="Times New Roman" w:hAnsi="Times New Roman" w:cs="Times New Roman"/>
-          <w:sz w:val="24"/>
-          <w:szCs w:val="24"/>
-        </w:rPr>
-        <w:t xml:space="preserve"> a </w:t>
-      </w:r>
-      <w:proofErr w:type="spellStart"/>
-      <w:r>
-        <w:rPr>
-          <w:rFonts w:ascii="Times New Roman" w:eastAsia="Times New Roman" w:hAnsi="Times New Roman" w:cs="Times New Roman"/>
-          <w:sz w:val="24"/>
-          <w:szCs w:val="24"/>
-        </w:rPr>
-        <w:t>traves</w:t>
-      </w:r>
-      <w:proofErr w:type="spellEnd"/>
-      <w:r>
-        <w:rPr>
-          <w:rFonts w:ascii="Times New Roman" w:eastAsia="Times New Roman" w:hAnsi="Times New Roman" w:cs="Times New Roman"/>
-          <w:sz w:val="24"/>
-          <w:szCs w:val="24"/>
-        </w:rPr>
-        <w:t xml:space="preserve"> de compuertas accion</w:t>
+        <w:t xml:space="preserve"> de dispensacion de ingredientes</w:t>
+      </w:r>
+      <w:r>
+        <w:rPr>
+          <w:rFonts w:ascii="Times New Roman" w:eastAsia="Times New Roman" w:hAnsi="Times New Roman" w:cs="Times New Roman"/>
+          <w:sz w:val="24"/>
+          <w:szCs w:val="24"/>
+        </w:rPr>
+        <w:t xml:space="preserve"> a traves de compuertas accion</w:t>
       </w:r>
       <w:r>
         <w:rPr>
@@ -2817,23 +2437,13 @@
           <w:szCs w:val="24"/>
         </w:rPr>
       </w:pPr>
-      <w:proofErr w:type="spellStart"/>
-      <w:r>
-        <w:rPr>
-          <w:rFonts w:ascii="Times New Roman" w:eastAsia="Times New Roman" w:hAnsi="Times New Roman" w:cs="Times New Roman"/>
-          <w:sz w:val="24"/>
-          <w:szCs w:val="24"/>
-        </w:rPr>
-        <w:t>Sensado</w:t>
-      </w:r>
-      <w:proofErr w:type="spellEnd"/>
-      <w:r>
-        <w:rPr>
-          <w:rFonts w:ascii="Times New Roman" w:eastAsia="Times New Roman" w:hAnsi="Times New Roman" w:cs="Times New Roman"/>
-          <w:sz w:val="24"/>
-          <w:szCs w:val="24"/>
-        </w:rPr>
-        <w:t xml:space="preserve"> de presencia de ingredientes</w:t>
+      <w:r>
+        <w:rPr>
+          <w:rFonts w:ascii="Times New Roman" w:eastAsia="Times New Roman" w:hAnsi="Times New Roman" w:cs="Times New Roman"/>
+          <w:sz w:val="24"/>
+          <w:szCs w:val="24"/>
+        </w:rPr>
+        <w:t>Sensado de presencia de ingredientes</w:t>
       </w:r>
       <w:r>
         <w:rPr>
@@ -2871,69 +2481,15 @@
           <w:sz w:val="24"/>
           <w:szCs w:val="24"/>
         </w:rPr>
-        <w:t xml:space="preserve">Funcionalidad de </w:t>
-      </w:r>
-      <w:proofErr w:type="spellStart"/>
-      <w:r>
-        <w:rPr>
-          <w:rFonts w:ascii="Times New Roman" w:eastAsia="Times New Roman" w:hAnsi="Times New Roman" w:cs="Times New Roman"/>
-          <w:sz w:val="24"/>
-          <w:szCs w:val="24"/>
-        </w:rPr>
-        <w:t>realizacion</w:t>
-      </w:r>
-      <w:proofErr w:type="spellEnd"/>
-      <w:r>
-        <w:rPr>
-          <w:rFonts w:ascii="Times New Roman" w:eastAsia="Times New Roman" w:hAnsi="Times New Roman" w:cs="Times New Roman"/>
-          <w:sz w:val="24"/>
-          <w:szCs w:val="24"/>
-        </w:rPr>
-        <w:t xml:space="preserve"> de </w:t>
-      </w:r>
-      <w:proofErr w:type="spellStart"/>
-      <w:r>
-        <w:rPr>
-          <w:rFonts w:ascii="Times New Roman" w:eastAsia="Times New Roman" w:hAnsi="Times New Roman" w:cs="Times New Roman"/>
-          <w:sz w:val="24"/>
-          <w:szCs w:val="24"/>
-        </w:rPr>
-        <w:t>multiples</w:t>
-      </w:r>
-      <w:proofErr w:type="spellEnd"/>
-      <w:r>
-        <w:rPr>
-          <w:rFonts w:ascii="Times New Roman" w:eastAsia="Times New Roman" w:hAnsi="Times New Roman" w:cs="Times New Roman"/>
-          <w:sz w:val="24"/>
-          <w:szCs w:val="24"/>
-        </w:rPr>
-        <w:t xml:space="preserve"> iteraciones consecutivas de la receta</w:t>
-      </w:r>
-      <w:r>
-        <w:rPr>
-          <w:rFonts w:ascii="Times New Roman" w:eastAsia="Times New Roman" w:hAnsi="Times New Roman" w:cs="Times New Roman"/>
-          <w:sz w:val="24"/>
-          <w:szCs w:val="24"/>
-        </w:rPr>
-        <w:t xml:space="preserve"> mediante </w:t>
-      </w:r>
-      <w:proofErr w:type="spellStart"/>
-      <w:r>
-        <w:rPr>
-          <w:rFonts w:ascii="Times New Roman" w:eastAsia="Times New Roman" w:hAnsi="Times New Roman" w:cs="Times New Roman"/>
-          <w:sz w:val="24"/>
-          <w:szCs w:val="24"/>
-        </w:rPr>
-        <w:t>programacion</w:t>
-      </w:r>
-      <w:proofErr w:type="spellEnd"/>
-      <w:r>
-        <w:rPr>
-          <w:rFonts w:ascii="Times New Roman" w:eastAsia="Times New Roman" w:hAnsi="Times New Roman" w:cs="Times New Roman"/>
-          <w:sz w:val="24"/>
-          <w:szCs w:val="24"/>
-        </w:rPr>
-        <w:t xml:space="preserve"> de </w:t>
+        <w:t>Funcionalidad de realizacion de multiples iteraciones consecutivas de la receta</w:t>
+      </w:r>
+      <w:r>
+        <w:rPr>
+          <w:rFonts w:ascii="Times New Roman" w:eastAsia="Times New Roman" w:hAnsi="Times New Roman" w:cs="Times New Roman"/>
+          <w:sz w:val="24"/>
+          <w:szCs w:val="24"/>
+        </w:rPr>
+        <w:t xml:space="preserve"> mediante programacion de </w:t>
       </w:r>
       <w:r>
         <w:rPr>
@@ -2971,25 +2527,7 @@
           <w:sz w:val="24"/>
           <w:szCs w:val="24"/>
         </w:rPr>
-        <w:t xml:space="preserve">Alarma mediante </w:t>
-      </w:r>
-      <w:proofErr w:type="spellStart"/>
-      <w:r>
-        <w:rPr>
-          <w:rFonts w:ascii="Times New Roman" w:eastAsia="Times New Roman" w:hAnsi="Times New Roman" w:cs="Times New Roman"/>
-          <w:sz w:val="24"/>
-          <w:szCs w:val="24"/>
-        </w:rPr>
-        <w:t>buzzer</w:t>
-      </w:r>
-      <w:proofErr w:type="spellEnd"/>
-      <w:r>
-        <w:rPr>
-          <w:rFonts w:ascii="Times New Roman" w:eastAsia="Times New Roman" w:hAnsi="Times New Roman" w:cs="Times New Roman"/>
-          <w:sz w:val="24"/>
-          <w:szCs w:val="24"/>
-        </w:rPr>
-        <w:t xml:space="preserve"> o parlante para avisar de finalización de ciclo.</w:t>
+        <w:t>Alarma mediante buzzer o parlante para avisar de finalización de ciclo.</w:t>
       </w:r>
     </w:p>
     <w:p>
@@ -3036,25 +2574,7 @@
           <w:sz w:val="24"/>
           <w:szCs w:val="24"/>
         </w:rPr>
-        <w:t xml:space="preserve">Contenedores de material </w:t>
-      </w:r>
-      <w:proofErr w:type="spellStart"/>
-      <w:r>
-        <w:rPr>
-          <w:rFonts w:ascii="Times New Roman" w:eastAsia="Times New Roman" w:hAnsi="Times New Roman" w:cs="Times New Roman"/>
-          <w:sz w:val="24"/>
-          <w:szCs w:val="24"/>
-        </w:rPr>
-        <w:t>Food</w:t>
-      </w:r>
-      <w:proofErr w:type="spellEnd"/>
-      <w:r>
-        <w:rPr>
-          <w:rFonts w:ascii="Times New Roman" w:eastAsia="Times New Roman" w:hAnsi="Times New Roman" w:cs="Times New Roman"/>
-          <w:sz w:val="24"/>
-          <w:szCs w:val="24"/>
-        </w:rPr>
-        <w:t xml:space="preserve"> grade</w:t>
+        <w:t>Contenedores de material Food grade</w:t>
       </w:r>
     </w:p>
     <w:p>
@@ -3070,7 +2590,6 @@
           <w:szCs w:val="24"/>
         </w:rPr>
       </w:pPr>
-      <w:proofErr w:type="spellStart"/>
       <w:r>
         <w:rPr>
           <w:rFonts w:ascii="Times New Roman" w:eastAsia="Times New Roman" w:hAnsi="Times New Roman" w:cs="Times New Roman"/>
@@ -3085,42 +2604,15 @@
           <w:sz w:val="24"/>
           <w:szCs w:val="24"/>
         </w:rPr>
-        <w:t>s</w:t>
-      </w:r>
-      <w:proofErr w:type="spellEnd"/>
-      <w:r>
-        <w:rPr>
-          <w:rFonts w:ascii="Times New Roman" w:eastAsia="Times New Roman" w:hAnsi="Times New Roman" w:cs="Times New Roman"/>
-          <w:sz w:val="24"/>
-          <w:szCs w:val="24"/>
-        </w:rPr>
-        <w:t xml:space="preserve"> 18650</w:t>
-      </w:r>
-      <w:r>
-        <w:rPr>
-          <w:rFonts w:ascii="Times New Roman" w:eastAsia="Times New Roman" w:hAnsi="Times New Roman" w:cs="Times New Roman"/>
-          <w:sz w:val="24"/>
-          <w:szCs w:val="24"/>
-        </w:rPr>
-        <w:t xml:space="preserve"> para </w:t>
-      </w:r>
-      <w:proofErr w:type="spellStart"/>
-      <w:r>
-        <w:rPr>
-          <w:rFonts w:ascii="Times New Roman" w:eastAsia="Times New Roman" w:hAnsi="Times New Roman" w:cs="Times New Roman"/>
-          <w:sz w:val="24"/>
-          <w:szCs w:val="24"/>
-        </w:rPr>
-        <w:t>autonomia</w:t>
-      </w:r>
-      <w:proofErr w:type="spellEnd"/>
-      <w:r>
-        <w:rPr>
-          <w:rFonts w:ascii="Times New Roman" w:eastAsia="Times New Roman" w:hAnsi="Times New Roman" w:cs="Times New Roman"/>
-          <w:sz w:val="24"/>
-          <w:szCs w:val="24"/>
-        </w:rPr>
-        <w:t xml:space="preserve"> de sistema de control</w:t>
+        <w:t>s 18650</w:t>
+      </w:r>
+      <w:r>
+        <w:rPr>
+          <w:rFonts w:ascii="Times New Roman" w:eastAsia="Times New Roman" w:hAnsi="Times New Roman" w:cs="Times New Roman"/>
+          <w:sz w:val="24"/>
+          <w:szCs w:val="24"/>
+        </w:rPr>
+        <w:t xml:space="preserve"> para autonomia de sistema de control</w:t>
       </w:r>
     </w:p>
     <w:p>
@@ -3136,41 +2628,13 @@
           <w:szCs w:val="24"/>
         </w:rPr>
       </w:pPr>
-      <w:proofErr w:type="spellStart"/>
-      <w:r>
-        <w:rPr>
-          <w:rFonts w:ascii="Times New Roman" w:eastAsia="Times New Roman" w:hAnsi="Times New Roman" w:cs="Times New Roman"/>
-          <w:sz w:val="24"/>
-          <w:szCs w:val="24"/>
-        </w:rPr>
-        <w:t>Bowl</w:t>
-      </w:r>
-      <w:proofErr w:type="spellEnd"/>
-      <w:r>
-        <w:rPr>
-          <w:rFonts w:ascii="Times New Roman" w:eastAsia="Times New Roman" w:hAnsi="Times New Roman" w:cs="Times New Roman"/>
-          <w:sz w:val="24"/>
-          <w:szCs w:val="24"/>
-        </w:rPr>
-        <w:t xml:space="preserve"> de capacidad </w:t>
-      </w:r>
-      <w:proofErr w:type="spellStart"/>
-      <w:r>
-        <w:rPr>
-          <w:rFonts w:ascii="Times New Roman" w:eastAsia="Times New Roman" w:hAnsi="Times New Roman" w:cs="Times New Roman"/>
-          <w:sz w:val="24"/>
-          <w:szCs w:val="24"/>
-        </w:rPr>
-        <w:t>minima</w:t>
-      </w:r>
-      <w:proofErr w:type="spellEnd"/>
-      <w:r>
-        <w:rPr>
-          <w:rFonts w:ascii="Times New Roman" w:eastAsia="Times New Roman" w:hAnsi="Times New Roman" w:cs="Times New Roman"/>
-          <w:sz w:val="24"/>
-          <w:szCs w:val="24"/>
-        </w:rPr>
-        <w:t xml:space="preserve"> de 4.7 L</w:t>
+      <w:r>
+        <w:rPr>
+          <w:rFonts w:ascii="Times New Roman" w:eastAsia="Times New Roman" w:hAnsi="Times New Roman" w:cs="Times New Roman"/>
+          <w:sz w:val="24"/>
+          <w:szCs w:val="24"/>
+        </w:rPr>
+        <w:t>Bowl de capacidad minima de 4.7 L</w:t>
       </w:r>
     </w:p>
     <w:p>
@@ -3203,7 +2667,6 @@
           <w:szCs w:val="24"/>
         </w:rPr>
       </w:pPr>
-      <w:proofErr w:type="spellStart"/>
       <w:r>
         <w:rPr>
           <w:rFonts w:ascii="Times New Roman" w:eastAsia="Times New Roman" w:hAnsi="Times New Roman" w:cs="Times New Roman"/>
@@ -3214,35 +2677,8 @@
           <w:sz w:val="24"/>
           <w:szCs w:val="24"/>
         </w:rPr>
-        <w:t>Estadisticas</w:t>
-      </w:r>
-      <w:proofErr w:type="spellEnd"/>
-      <w:r>
-        <w:rPr>
-          <w:rFonts w:ascii="Times New Roman" w:eastAsia="Times New Roman" w:hAnsi="Times New Roman" w:cs="Times New Roman"/>
-          <w:b/>
-          <w:bCs/>
-          <w:i/>
-          <w:iCs/>
-          <w:sz w:val="24"/>
-          <w:szCs w:val="24"/>
-        </w:rPr>
-        <w:t xml:space="preserve"> </w:t>
-      </w:r>
-      <w:proofErr w:type="spellStart"/>
-      <w:r>
-        <w:rPr>
-          <w:rFonts w:ascii="Times New Roman" w:eastAsia="Times New Roman" w:hAnsi="Times New Roman" w:cs="Times New Roman"/>
-          <w:b/>
-          <w:bCs/>
-          <w:i/>
-          <w:iCs/>
-          <w:sz w:val="24"/>
-          <w:szCs w:val="24"/>
-        </w:rPr>
-        <w:t>recolectables</w:t>
-      </w:r>
-      <w:proofErr w:type="spellEnd"/>
+        <w:t>Estadisticas recolectables</w:t>
+      </w:r>
     </w:p>
     <w:p>
       <w:pPr>
@@ -3417,18 +2853,8 @@
                 <w:sz w:val="24"/>
                 <w:szCs w:val="24"/>
               </w:rPr>
-              <w:t xml:space="preserve">Alta cantidad de datos </w:t>
+              <w:t>Alta cantidad de datos recolectables</w:t>
             </w:r>
-            <w:proofErr w:type="spellStart"/>
-            <w:r>
-              <w:rPr>
-                <w:rFonts w:ascii="Times New Roman" w:eastAsia="Times New Roman" w:hAnsi="Times New Roman" w:cs="Times New Roman"/>
-                <w:sz w:val="24"/>
-                <w:szCs w:val="24"/>
-              </w:rPr>
-              <w:t>recolectables</w:t>
-            </w:r>
-            <w:proofErr w:type="spellEnd"/>
           </w:p>
         </w:tc>
         <w:tc>
@@ -3498,70 +2924,34 @@
                 <w:sz w:val="24"/>
                 <w:szCs w:val="24"/>
               </w:rPr>
-              <w:t xml:space="preserve">No se puede ofertar como </w:t>
+              <w:t>No se puede ofertar como add-on a cualquier batidora, el cliente debe adquirir la batidora completa con el sistema implementado</w:t>
             </w:r>
-            <w:proofErr w:type="spellStart"/>
+          </w:p>
+        </w:tc>
+      </w:tr>
+      <w:tr>
+        <w:trPr>
+          <w:trHeight w:val="300"/>
+        </w:trPr>
+        <w:tc>
+          <w:tcPr>
+            <w:tcW w:w="4508" w:type="dxa"/>
+          </w:tcPr>
+          <w:p>
+            <w:pPr>
+              <w:rPr>
+                <w:rFonts w:ascii="Times New Roman" w:eastAsia="Times New Roman" w:hAnsi="Times New Roman" w:cs="Times New Roman"/>
+                <w:sz w:val="24"/>
+                <w:szCs w:val="24"/>
+              </w:rPr>
+            </w:pPr>
             <w:r>
               <w:rPr>
                 <w:rFonts w:ascii="Times New Roman" w:eastAsia="Times New Roman" w:hAnsi="Times New Roman" w:cs="Times New Roman"/>
                 <w:sz w:val="24"/>
                 <w:szCs w:val="24"/>
               </w:rPr>
-              <w:t>add-on</w:t>
-            </w:r>
-            <w:proofErr w:type="spellEnd"/>
-            <w:r>
-              <w:rPr>
-                <w:rFonts w:ascii="Times New Roman" w:eastAsia="Times New Roman" w:hAnsi="Times New Roman" w:cs="Times New Roman"/>
-                <w:sz w:val="24"/>
-                <w:szCs w:val="24"/>
-              </w:rPr>
-              <w:t xml:space="preserve"> a cualquier batidora, el cliente debe adquirir la batidora completa con el sistema implementado</w:t>
-            </w:r>
-          </w:p>
-        </w:tc>
-      </w:tr>
-      <w:tr>
-        <w:trPr>
-          <w:trHeight w:val="300"/>
-        </w:trPr>
-        <w:tc>
-          <w:tcPr>
-            <w:tcW w:w="4508" w:type="dxa"/>
-          </w:tcPr>
-          <w:p>
-            <w:pPr>
-              <w:rPr>
-                <w:rFonts w:ascii="Times New Roman" w:eastAsia="Times New Roman" w:hAnsi="Times New Roman" w:cs="Times New Roman"/>
-                <w:sz w:val="24"/>
-                <w:szCs w:val="24"/>
-              </w:rPr>
-            </w:pPr>
-            <w:r>
-              <w:rPr>
-                <w:rFonts w:ascii="Times New Roman" w:eastAsia="Times New Roman" w:hAnsi="Times New Roman" w:cs="Times New Roman"/>
-                <w:sz w:val="24"/>
-                <w:szCs w:val="24"/>
-              </w:rPr>
-              <w:t xml:space="preserve">Apela al mercado del hogar </w:t>
-            </w:r>
-            <w:proofErr w:type="spellStart"/>
-            <w:r>
-              <w:rPr>
-                <w:rFonts w:ascii="Times New Roman" w:eastAsia="Times New Roman" w:hAnsi="Times New Roman" w:cs="Times New Roman"/>
-                <w:sz w:val="24"/>
-                <w:szCs w:val="24"/>
-              </w:rPr>
-              <w:t>ademas</w:t>
-            </w:r>
-            <w:proofErr w:type="spellEnd"/>
-            <w:r>
-              <w:rPr>
-                <w:rFonts w:ascii="Times New Roman" w:eastAsia="Times New Roman" w:hAnsi="Times New Roman" w:cs="Times New Roman"/>
-                <w:sz w:val="24"/>
-                <w:szCs w:val="24"/>
-              </w:rPr>
-              <w:t xml:space="preserve"> de las PYMES</w:t>
+              <w:t>Apela al mercado del hogar ademas de las PYMES</w:t>
             </w:r>
           </w:p>
         </w:tc>
@@ -3667,25 +3057,7 @@
                 <w:sz w:val="24"/>
                 <w:szCs w:val="24"/>
               </w:rPr>
-              <w:t xml:space="preserve">Desgaste </w:t>
-            </w:r>
-            <w:proofErr w:type="spellStart"/>
-            <w:r>
-              <w:rPr>
-                <w:rFonts w:ascii="Times New Roman" w:eastAsia="Times New Roman" w:hAnsi="Times New Roman" w:cs="Times New Roman"/>
-                <w:sz w:val="24"/>
-                <w:szCs w:val="24"/>
-              </w:rPr>
-              <w:t>minimo</w:t>
-            </w:r>
-            <w:proofErr w:type="spellEnd"/>
-            <w:r>
-              <w:rPr>
-                <w:rFonts w:ascii="Times New Roman" w:eastAsia="Times New Roman" w:hAnsi="Times New Roman" w:cs="Times New Roman"/>
-                <w:sz w:val="24"/>
-                <w:szCs w:val="24"/>
-              </w:rPr>
-              <w:t xml:space="preserve"> durante el uso del sistema</w:t>
+              <w:t>Desgaste minimo durante el uso del sistema</w:t>
             </w:r>
           </w:p>
         </w:tc>
@@ -3851,33 +3223,7 @@
           <w:sz w:val="24"/>
           <w:szCs w:val="24"/>
         </w:rPr>
-        <w:t xml:space="preserve">Pedalera </w:t>
-      </w:r>
-      <w:proofErr w:type="spellStart"/>
-      <w:r>
-        <w:rPr>
-          <w:rFonts w:ascii="Times New Roman" w:eastAsia="Times New Roman" w:hAnsi="Times New Roman" w:cs="Times New Roman"/>
-          <w:b/>
-          <w:bCs/>
-          <w:i/>
-          <w:iCs/>
-          <w:sz w:val="24"/>
-          <w:szCs w:val="24"/>
-        </w:rPr>
-        <w:t>Multiefectos</w:t>
-      </w:r>
-      <w:proofErr w:type="spellEnd"/>
-      <w:r>
-        <w:rPr>
-          <w:rFonts w:ascii="Times New Roman" w:eastAsia="Times New Roman" w:hAnsi="Times New Roman" w:cs="Times New Roman"/>
-          <w:b/>
-          <w:bCs/>
-          <w:i/>
-          <w:iCs/>
-          <w:sz w:val="24"/>
-          <w:szCs w:val="24"/>
-        </w:rPr>
-        <w:t xml:space="preserve"> Digital </w:t>
+        <w:t xml:space="preserve">Pedalera Multiefectos Digital </w:t>
       </w:r>
     </w:p>
     <w:p>
@@ -3940,23 +3286,13 @@
           <w:szCs w:val="24"/>
         </w:rPr>
       </w:pPr>
-      <w:proofErr w:type="spellStart"/>
-      <w:r>
-        <w:rPr>
-          <w:rFonts w:ascii="Times New Roman" w:eastAsia="Times New Roman" w:hAnsi="Times New Roman" w:cs="Times New Roman"/>
-          <w:sz w:val="24"/>
-          <w:szCs w:val="24"/>
-        </w:rPr>
-        <w:t>Boton</w:t>
-      </w:r>
-      <w:proofErr w:type="spellEnd"/>
-      <w:r>
-        <w:rPr>
-          <w:rFonts w:ascii="Times New Roman" w:eastAsia="Times New Roman" w:hAnsi="Times New Roman" w:cs="Times New Roman"/>
-          <w:sz w:val="24"/>
-          <w:szCs w:val="24"/>
-        </w:rPr>
-        <w:t xml:space="preserve"> accionador de sistema</w:t>
+      <w:r>
+        <w:rPr>
+          <w:rFonts w:ascii="Times New Roman" w:eastAsia="Times New Roman" w:hAnsi="Times New Roman" w:cs="Times New Roman"/>
+          <w:sz w:val="24"/>
+          <w:szCs w:val="24"/>
+        </w:rPr>
+        <w:t>Boton accionador de sistema</w:t>
       </w:r>
     </w:p>
     <w:p>
@@ -3978,105 +3314,15 @@
           <w:sz w:val="24"/>
           <w:szCs w:val="24"/>
         </w:rPr>
-        <w:t xml:space="preserve">Aplicación </w:t>
-      </w:r>
-      <w:proofErr w:type="spellStart"/>
-      <w:r>
-        <w:rPr>
-          <w:rFonts w:ascii="Times New Roman" w:eastAsia="Times New Roman" w:hAnsi="Times New Roman" w:cs="Times New Roman"/>
-          <w:sz w:val="24"/>
-          <w:szCs w:val="24"/>
-        </w:rPr>
-        <w:t>movil</w:t>
-      </w:r>
-      <w:proofErr w:type="spellEnd"/>
-      <w:r>
-        <w:rPr>
-          <w:rFonts w:ascii="Times New Roman" w:eastAsia="Times New Roman" w:hAnsi="Times New Roman" w:cs="Times New Roman"/>
-          <w:sz w:val="24"/>
-          <w:szCs w:val="24"/>
-        </w:rPr>
-        <w:t xml:space="preserve"> </w:t>
-      </w:r>
-      <w:r>
-        <w:rPr>
-          <w:rFonts w:ascii="Times New Roman" w:eastAsia="Times New Roman" w:hAnsi="Times New Roman" w:cs="Times New Roman"/>
-          <w:sz w:val="24"/>
-          <w:szCs w:val="24"/>
-        </w:rPr>
-        <w:t xml:space="preserve">para modificar </w:t>
-      </w:r>
-      <w:proofErr w:type="spellStart"/>
-      <w:r>
-        <w:rPr>
-          <w:rFonts w:ascii="Times New Roman" w:eastAsia="Times New Roman" w:hAnsi="Times New Roman" w:cs="Times New Roman"/>
-          <w:sz w:val="24"/>
-          <w:szCs w:val="24"/>
-        </w:rPr>
-        <w:t>parametros</w:t>
-      </w:r>
-      <w:proofErr w:type="spellEnd"/>
-      <w:r>
-        <w:rPr>
-          <w:rFonts w:ascii="Times New Roman" w:eastAsia="Times New Roman" w:hAnsi="Times New Roman" w:cs="Times New Roman"/>
-          <w:sz w:val="24"/>
-          <w:szCs w:val="24"/>
-        </w:rPr>
-        <w:t xml:space="preserve"> de efectos a </w:t>
-      </w:r>
-      <w:proofErr w:type="spellStart"/>
-      <w:r>
-        <w:rPr>
-          <w:rFonts w:ascii="Times New Roman" w:eastAsia="Times New Roman" w:hAnsi="Times New Roman" w:cs="Times New Roman"/>
-          <w:sz w:val="24"/>
-          <w:szCs w:val="24"/>
-        </w:rPr>
-        <w:t>traves</w:t>
-      </w:r>
-      <w:proofErr w:type="spellEnd"/>
-      <w:r>
-        <w:rPr>
-          <w:rFonts w:ascii="Times New Roman" w:eastAsia="Times New Roman" w:hAnsi="Times New Roman" w:cs="Times New Roman"/>
-          <w:sz w:val="24"/>
-          <w:szCs w:val="24"/>
-        </w:rPr>
-        <w:t xml:space="preserve"> de </w:t>
-      </w:r>
-      <w:proofErr w:type="spellStart"/>
-      <w:r>
-        <w:rPr>
-          <w:rFonts w:ascii="Times New Roman" w:eastAsia="Times New Roman" w:hAnsi="Times New Roman" w:cs="Times New Roman"/>
-          <w:sz w:val="24"/>
-          <w:szCs w:val="24"/>
-        </w:rPr>
-        <w:t>conexion</w:t>
-      </w:r>
-      <w:proofErr w:type="spellEnd"/>
-      <w:r>
-        <w:rPr>
-          <w:rFonts w:ascii="Times New Roman" w:eastAsia="Times New Roman" w:hAnsi="Times New Roman" w:cs="Times New Roman"/>
-          <w:sz w:val="24"/>
-          <w:szCs w:val="24"/>
-        </w:rPr>
-        <w:t xml:space="preserve"> </w:t>
-      </w:r>
-      <w:proofErr w:type="spellStart"/>
-      <w:r>
-        <w:rPr>
-          <w:rFonts w:ascii="Times New Roman" w:eastAsia="Times New Roman" w:hAnsi="Times New Roman" w:cs="Times New Roman"/>
-          <w:sz w:val="24"/>
-          <w:szCs w:val="24"/>
-        </w:rPr>
-        <w:t>wi</w:t>
-      </w:r>
-      <w:proofErr w:type="spellEnd"/>
-      <w:r>
-        <w:rPr>
-          <w:rFonts w:ascii="Times New Roman" w:eastAsia="Times New Roman" w:hAnsi="Times New Roman" w:cs="Times New Roman"/>
-          <w:sz w:val="24"/>
-          <w:szCs w:val="24"/>
-        </w:rPr>
-        <w:t>-fi</w:t>
+        <w:t xml:space="preserve">Aplicación movil </w:t>
+      </w:r>
+      <w:r>
+        <w:rPr>
+          <w:rFonts w:ascii="Times New Roman" w:eastAsia="Times New Roman" w:hAnsi="Times New Roman" w:cs="Times New Roman"/>
+          <w:sz w:val="24"/>
+          <w:szCs w:val="24"/>
+        </w:rPr>
+        <w:t>para modificar parametros de efectos a traves de conexion wi-fi</w:t>
       </w:r>
     </w:p>
     <w:p>
@@ -4106,25 +3352,7 @@
           <w:sz w:val="24"/>
           <w:szCs w:val="24"/>
         </w:rPr>
-        <w:t xml:space="preserve">funcionalidad </w:t>
-      </w:r>
-      <w:proofErr w:type="spellStart"/>
-      <w:r>
-        <w:rPr>
-          <w:rFonts w:ascii="Times New Roman" w:eastAsia="Times New Roman" w:hAnsi="Times New Roman" w:cs="Times New Roman"/>
-          <w:sz w:val="24"/>
-          <w:szCs w:val="24"/>
-        </w:rPr>
-        <w:t>Wi</w:t>
-      </w:r>
-      <w:proofErr w:type="spellEnd"/>
-      <w:r>
-        <w:rPr>
-          <w:rFonts w:ascii="Times New Roman" w:eastAsia="Times New Roman" w:hAnsi="Times New Roman" w:cs="Times New Roman"/>
-          <w:sz w:val="24"/>
-          <w:szCs w:val="24"/>
-        </w:rPr>
-        <w:t>-Fi</w:t>
+        <w:t>funcionalidad Wi-Fi</w:t>
       </w:r>
     </w:p>
     <w:p>
@@ -4285,25 +3513,7 @@
           <w:sz w:val="24"/>
           <w:szCs w:val="24"/>
         </w:rPr>
-        <w:t xml:space="preserve">Modulo </w:t>
-      </w:r>
-      <w:proofErr w:type="spellStart"/>
-      <w:r>
-        <w:rPr>
-          <w:rFonts w:ascii="Times New Roman" w:eastAsia="Times New Roman" w:hAnsi="Times New Roman" w:cs="Times New Roman"/>
-          <w:sz w:val="24"/>
-          <w:szCs w:val="24"/>
-        </w:rPr>
-        <w:t>Booster</w:t>
-      </w:r>
-      <w:proofErr w:type="spellEnd"/>
-      <w:r>
-        <w:rPr>
-          <w:rFonts w:ascii="Times New Roman" w:eastAsia="Times New Roman" w:hAnsi="Times New Roman" w:cs="Times New Roman"/>
-          <w:sz w:val="24"/>
-          <w:szCs w:val="24"/>
-        </w:rPr>
-        <w:t xml:space="preserve"> de señal ()</w:t>
+        <w:t>Modulo Booster de señal ()</w:t>
       </w:r>
     </w:p>
     <w:p>
@@ -4420,52 +3630,23 @@
           <w:szCs w:val="24"/>
         </w:rPr>
       </w:pPr>
-      <w:proofErr w:type="spellStart"/>
-      <w:r>
-        <w:rPr>
-          <w:rFonts w:ascii="Times New Roman" w:eastAsia="Times New Roman" w:hAnsi="Times New Roman" w:cs="Times New Roman"/>
-          <w:sz w:val="24"/>
-          <w:szCs w:val="24"/>
-        </w:rPr>
-        <w:t>Baterias</w:t>
-      </w:r>
-      <w:proofErr w:type="spellEnd"/>
-      <w:r>
-        <w:rPr>
-          <w:rFonts w:ascii="Times New Roman" w:eastAsia="Times New Roman" w:hAnsi="Times New Roman" w:cs="Times New Roman"/>
-          <w:sz w:val="24"/>
-          <w:szCs w:val="24"/>
-        </w:rPr>
-        <w:t xml:space="preserve"> 18650 para </w:t>
-      </w:r>
-      <w:proofErr w:type="spellStart"/>
-      <w:r>
-        <w:rPr>
-          <w:rFonts w:ascii="Times New Roman" w:eastAsia="Times New Roman" w:hAnsi="Times New Roman" w:cs="Times New Roman"/>
-          <w:sz w:val="24"/>
-          <w:szCs w:val="24"/>
-        </w:rPr>
-        <w:t>autonomia</w:t>
-      </w:r>
-      <w:proofErr w:type="spellEnd"/>
-      <w:r>
-        <w:rPr>
-          <w:rFonts w:ascii="Times New Roman" w:eastAsia="Times New Roman" w:hAnsi="Times New Roman" w:cs="Times New Roman"/>
-          <w:sz w:val="24"/>
-          <w:szCs w:val="24"/>
-        </w:rPr>
-        <w:t xml:space="preserve"> de sistema de control</w:t>
-      </w:r>
-    </w:p>
-    <w:p>
-      <w:pPr>
-        <w:rPr>
-          <w:rFonts w:ascii="Times New Roman" w:eastAsia="Times New Roman" w:hAnsi="Times New Roman" w:cs="Times New Roman"/>
-          <w:sz w:val="24"/>
-          <w:szCs w:val="24"/>
-        </w:rPr>
-      </w:pPr>
-      <w:proofErr w:type="spellStart"/>
+      <w:r>
+        <w:rPr>
+          <w:rFonts w:ascii="Times New Roman" w:eastAsia="Times New Roman" w:hAnsi="Times New Roman" w:cs="Times New Roman"/>
+          <w:sz w:val="24"/>
+          <w:szCs w:val="24"/>
+        </w:rPr>
+        <w:t>Baterias 18650 para autonomia de sistema de control</w:t>
+      </w:r>
+    </w:p>
+    <w:p>
+      <w:pPr>
+        <w:rPr>
+          <w:rFonts w:ascii="Times New Roman" w:eastAsia="Times New Roman" w:hAnsi="Times New Roman" w:cs="Times New Roman"/>
+          <w:sz w:val="24"/>
+          <w:szCs w:val="24"/>
+        </w:rPr>
+      </w:pPr>
       <w:r>
         <w:rPr>
           <w:rFonts w:ascii="Times New Roman" w:eastAsia="Times New Roman" w:hAnsi="Times New Roman" w:cs="Times New Roman"/>
@@ -4476,35 +3657,8 @@
           <w:sz w:val="24"/>
           <w:szCs w:val="24"/>
         </w:rPr>
-        <w:t>Estadisticas</w:t>
-      </w:r>
-      <w:proofErr w:type="spellEnd"/>
-      <w:r>
-        <w:rPr>
-          <w:rFonts w:ascii="Times New Roman" w:eastAsia="Times New Roman" w:hAnsi="Times New Roman" w:cs="Times New Roman"/>
-          <w:b/>
-          <w:bCs/>
-          <w:i/>
-          <w:iCs/>
-          <w:sz w:val="24"/>
-          <w:szCs w:val="24"/>
-        </w:rPr>
-        <w:t xml:space="preserve"> </w:t>
-      </w:r>
-      <w:proofErr w:type="spellStart"/>
-      <w:r>
-        <w:rPr>
-          <w:rFonts w:ascii="Times New Roman" w:eastAsia="Times New Roman" w:hAnsi="Times New Roman" w:cs="Times New Roman"/>
-          <w:b/>
-          <w:bCs/>
-          <w:i/>
-          <w:iCs/>
-          <w:sz w:val="24"/>
-          <w:szCs w:val="24"/>
-        </w:rPr>
-        <w:t>recolectables</w:t>
-      </w:r>
-      <w:proofErr w:type="spellEnd"/>
+        <w:t>Estadisticas recolectables</w:t>
+      </w:r>
     </w:p>
     <w:p>
       <w:pPr>
@@ -4537,25 +3691,7 @@
           <w:sz w:val="24"/>
           <w:szCs w:val="24"/>
         </w:rPr>
-        <w:t>/</w:t>
-      </w:r>
-      <w:proofErr w:type="spellStart"/>
-      <w:r>
-        <w:rPr>
-          <w:rFonts w:ascii="Times New Roman" w:eastAsia="Times New Roman" w:hAnsi="Times New Roman" w:cs="Times New Roman"/>
-          <w:sz w:val="24"/>
-          <w:szCs w:val="24"/>
-        </w:rPr>
-        <w:t>mas</w:t>
-      </w:r>
-      <w:proofErr w:type="spellEnd"/>
-      <w:r>
-        <w:rPr>
-          <w:rFonts w:ascii="Times New Roman" w:eastAsia="Times New Roman" w:hAnsi="Times New Roman" w:cs="Times New Roman"/>
-          <w:sz w:val="24"/>
-          <w:szCs w:val="24"/>
-        </w:rPr>
-        <w:t xml:space="preserve"> usados</w:t>
+        <w:t>/mas usados</w:t>
       </w:r>
       <w:r>
         <w:rPr>
@@ -4734,18 +3870,8 @@
                 <w:sz w:val="24"/>
                 <w:szCs w:val="24"/>
               </w:rPr>
-              <w:t xml:space="preserve">Baja cantidad de datos </w:t>
+              <w:t>Baja cantidad de datos recolectables</w:t>
             </w:r>
-            <w:proofErr w:type="spellStart"/>
-            <w:r>
-              <w:rPr>
-                <w:rFonts w:ascii="Times New Roman" w:eastAsia="Times New Roman" w:hAnsi="Times New Roman" w:cs="Times New Roman"/>
-                <w:sz w:val="24"/>
-                <w:szCs w:val="24"/>
-              </w:rPr>
-              <w:t>recolectables</w:t>
-            </w:r>
-            <w:proofErr w:type="spellEnd"/>
           </w:p>
         </w:tc>
       </w:tr>
@@ -4793,25 +3919,7 @@
                 <w:sz w:val="24"/>
                 <w:szCs w:val="24"/>
               </w:rPr>
-              <w:t xml:space="preserve">Mercado </w:t>
-            </w:r>
-            <w:proofErr w:type="spellStart"/>
-            <w:r>
-              <w:rPr>
-                <w:rFonts w:ascii="Times New Roman" w:eastAsia="Times New Roman" w:hAnsi="Times New Roman" w:cs="Times New Roman"/>
-                <w:sz w:val="24"/>
-                <w:szCs w:val="24"/>
-              </w:rPr>
-              <w:t>mas</w:t>
-            </w:r>
-            <w:proofErr w:type="spellEnd"/>
-            <w:r>
-              <w:rPr>
-                <w:rFonts w:ascii="Times New Roman" w:eastAsia="Times New Roman" w:hAnsi="Times New Roman" w:cs="Times New Roman"/>
-                <w:sz w:val="24"/>
-                <w:szCs w:val="24"/>
-              </w:rPr>
-              <w:t xml:space="preserve"> pequeño respecto a el otro proyecto</w:t>
+              <w:t>Mercado mas pequeño respecto a el otro proyecto</w:t>
             </w:r>
           </w:p>
         </w:tc>
@@ -4846,25 +3954,7 @@
                 <w:sz w:val="24"/>
                 <w:szCs w:val="24"/>
               </w:rPr>
-              <w:t xml:space="preserve">venta de paquetes de efectos en </w:t>
-            </w:r>
-            <w:proofErr w:type="spellStart"/>
-            <w:r>
-              <w:rPr>
-                <w:rFonts w:ascii="Times New Roman" w:eastAsia="Times New Roman" w:hAnsi="Times New Roman" w:cs="Times New Roman"/>
-                <w:sz w:val="24"/>
-                <w:szCs w:val="24"/>
-              </w:rPr>
-              <w:t>colaboracion</w:t>
-            </w:r>
-            <w:proofErr w:type="spellEnd"/>
-            <w:r>
-              <w:rPr>
-                <w:rFonts w:ascii="Times New Roman" w:eastAsia="Times New Roman" w:hAnsi="Times New Roman" w:cs="Times New Roman"/>
-                <w:sz w:val="24"/>
-                <w:szCs w:val="24"/>
-              </w:rPr>
-              <w:t xml:space="preserve"> con artistas</w:t>
+              <w:t>venta de paquetes de efectos en colaboracion con artistas</w:t>
             </w:r>
           </w:p>
         </w:tc>
@@ -5195,6 +4285,98 @@
             </a:graphic>
           </wp:inline>
         </w:drawing>
+      </w:r>
+    </w:p>
+    <w:p>
+      <w:pPr>
+        <w:jc w:val="center"/>
+        <w:rPr>
+          <w:rFonts w:ascii="Times New Roman" w:eastAsia="Times New Roman" w:hAnsi="Times New Roman" w:cs="Times New Roman"/>
+          <w:sz w:val="24"/>
+          <w:szCs w:val="24"/>
+        </w:rPr>
+      </w:pPr>
+      <w:r>
+        <w:rPr>
+          <w:rFonts w:ascii="Times New Roman" w:eastAsia="Times New Roman" w:hAnsi="Times New Roman" w:cs="Times New Roman"/>
+          <w:noProof/>
+          <w:sz w:val="24"/>
+          <w:szCs w:val="24"/>
+        </w:rPr>
+        <w:drawing>
+          <wp:inline distT="0" distB="0" distL="0" distR="0" wp14:anchorId="2A852A23" wp14:editId="66D04FAC">
+            <wp:extent cx="5724525" cy="2257425"/>
+            <wp:effectExtent l="0" t="0" r="9525" b="9525"/>
+            <wp:docPr id="8" name="Imagen 8"/>
+            <wp:cNvGraphicFramePr>
+              <a:graphicFrameLocks xmlns:a="http://schemas.openxmlformats.org/drawingml/2006/main" noChangeAspect="1"/>
+            </wp:cNvGraphicFramePr>
+            <a:graphic xmlns:a="http://schemas.openxmlformats.org/drawingml/2006/main">
+              <a:graphicData uri="http://schemas.openxmlformats.org/drawingml/2006/picture">
+                <pic:pic xmlns:pic="http://schemas.openxmlformats.org/drawingml/2006/picture">
+                  <pic:nvPicPr>
+                    <pic:cNvPr id="0" name="Picture 1"/>
+                    <pic:cNvPicPr>
+                      <a:picLocks noChangeAspect="1" noChangeArrowheads="1"/>
+                    </pic:cNvPicPr>
+                  </pic:nvPicPr>
+                  <pic:blipFill>
+                    <a:blip r:embed="rId25" cstate="print">
+                      <a:extLst>
+                        <a:ext uri="{28A0092B-C50C-407E-A947-70E740481C1C}">
+                          <a14:useLocalDpi xmlns:a14="http://schemas.microsoft.com/office/drawing/2010/main" val="0"/>
+                        </a:ext>
+                      </a:extLst>
+                    </a:blip>
+                    <a:srcRect/>
+                    <a:stretch>
+                      <a:fillRect/>
+                    </a:stretch>
+                  </pic:blipFill>
+                  <pic:spPr bwMode="auto">
+                    <a:xfrm>
+                      <a:off x="0" y="0"/>
+                      <a:ext cx="5724525" cy="2257425"/>
+                    </a:xfrm>
+                    <a:prstGeom prst="rect">
+                      <a:avLst/>
+                    </a:prstGeom>
+                    <a:noFill/>
+                    <a:ln>
+                      <a:noFill/>
+                    </a:ln>
+                  </pic:spPr>
+                </pic:pic>
+              </a:graphicData>
+            </a:graphic>
+          </wp:inline>
+        </w:drawing>
+      </w:r>
+    </w:p>
+    <w:p>
+      <w:pPr>
+        <w:jc w:val="center"/>
+        <w:rPr>
+          <w:rFonts w:ascii="Times New Roman" w:eastAsia="Times New Roman" w:hAnsi="Times New Roman" w:cs="Times New Roman"/>
+          <w:b/>
+          <w:bCs/>
+          <w:i/>
+          <w:iCs/>
+          <w:sz w:val="24"/>
+          <w:szCs w:val="24"/>
+        </w:rPr>
+      </w:pPr>
+      <w:r>
+        <w:rPr>
+          <w:rFonts w:ascii="Times New Roman" w:eastAsia="Times New Roman" w:hAnsi="Times New Roman" w:cs="Times New Roman"/>
+          <w:b/>
+          <w:bCs/>
+          <w:i/>
+          <w:iCs/>
+          <w:sz w:val="24"/>
+          <w:szCs w:val="24"/>
+        </w:rPr>
+        <w:t>Figura- Fuente DC-DC 2 fuentes (Baterías y adaptador AC/DC)5V Y 3.3V</w:t>
       </w:r>
     </w:p>
     <w:sectPr>

</xml_diff>

<commit_message>
Modified power sources and on/Off Circuit
</commit_message>
<xml_diff>
--- a/Requerimientos Proyecto.docx
+++ b/Requerimientos Proyecto.docx
@@ -4292,22 +4292,33 @@
         <w:jc w:val="center"/>
         <w:rPr>
           <w:rFonts w:ascii="Times New Roman" w:eastAsia="Times New Roman" w:hAnsi="Times New Roman" w:cs="Times New Roman"/>
-          <w:sz w:val="24"/>
-          <w:szCs w:val="24"/>
-        </w:rPr>
-      </w:pPr>
-      <w:r>
-        <w:rPr>
-          <w:rFonts w:ascii="Times New Roman" w:eastAsia="Times New Roman" w:hAnsi="Times New Roman" w:cs="Times New Roman"/>
           <w:noProof/>
           <w:sz w:val="24"/>
           <w:szCs w:val="24"/>
         </w:rPr>
+      </w:pPr>
+    </w:p>
+    <w:p>
+      <w:pPr>
+        <w:jc w:val="center"/>
+        <w:rPr>
+          <w:rFonts w:ascii="Times New Roman" w:eastAsia="Times New Roman" w:hAnsi="Times New Roman" w:cs="Times New Roman"/>
+          <w:sz w:val="24"/>
+          <w:szCs w:val="24"/>
+        </w:rPr>
+      </w:pPr>
+      <w:r>
+        <w:rPr>
+          <w:rFonts w:ascii="Times New Roman" w:eastAsia="Times New Roman" w:hAnsi="Times New Roman" w:cs="Times New Roman"/>
+          <w:noProof/>
+          <w:sz w:val="24"/>
+          <w:szCs w:val="24"/>
+        </w:rPr>
         <w:drawing>
-          <wp:inline distT="0" distB="0" distL="0" distR="0" wp14:anchorId="0BECD0CA" wp14:editId="123BA671">
-            <wp:extent cx="5715000" cy="1905000"/>
-            <wp:effectExtent l="0" t="0" r="0" b="0"/>
-            <wp:docPr id="9" name="Imagen 9"/>
+          <wp:inline distT="0" distB="0" distL="0" distR="0" wp14:anchorId="2139A32C" wp14:editId="48C364F7">
+            <wp:extent cx="5610225" cy="2428875"/>
+            <wp:effectExtent l="0" t="0" r="9525" b="9525"/>
+            <wp:docPr id="8" name="Imagen 8"/>
             <wp:cNvGraphicFramePr>
               <a:graphicFrameLocks xmlns:a="http://schemas.openxmlformats.org/drawingml/2006/main" noChangeAspect="1"/>
             </wp:cNvGraphicFramePr>
@@ -4320,8 +4331,138 @@
                       <a:picLocks noChangeAspect="1" noChangeArrowheads="1"/>
                     </pic:cNvPicPr>
                   </pic:nvPicPr>
+                  <pic:blipFill rotWithShape="1">
+                    <a:blip r:embed="rId25" cstate="print">
+                      <a:extLst>
+                        <a:ext uri="{28A0092B-C50C-407E-A947-70E740481C1C}">
+                          <a14:useLocalDpi xmlns:a14="http://schemas.microsoft.com/office/drawing/2010/main" val="0"/>
+                        </a:ext>
+                      </a:extLst>
+                    </a:blip>
+                    <a:srcRect r="1997" b="23652"/>
+                    <a:stretch/>
+                  </pic:blipFill>
+                  <pic:spPr bwMode="auto">
+                    <a:xfrm>
+                      <a:off x="0" y="0"/>
+                      <a:ext cx="5610225" cy="2428875"/>
+                    </a:xfrm>
+                    <a:prstGeom prst="rect">
+                      <a:avLst/>
+                    </a:prstGeom>
+                    <a:noFill/>
+                    <a:ln>
+                      <a:noFill/>
+                    </a:ln>
+                    <a:extLst>
+                      <a:ext uri="{53640926-AAD7-44D8-BBD7-CCE9431645EC}">
+                        <a14:shadowObscured xmlns:a14="http://schemas.microsoft.com/office/drawing/2010/main"/>
+                      </a:ext>
+                    </a:extLst>
+                  </pic:spPr>
+                </pic:pic>
+              </a:graphicData>
+            </a:graphic>
+          </wp:inline>
+        </w:drawing>
+      </w:r>
+    </w:p>
+    <w:p>
+      <w:pPr>
+        <w:jc w:val="center"/>
+        <w:rPr>
+          <w:rFonts w:ascii="Times New Roman" w:eastAsia="Times New Roman" w:hAnsi="Times New Roman" w:cs="Times New Roman"/>
+          <w:b/>
+          <w:bCs/>
+          <w:i/>
+          <w:iCs/>
+          <w:sz w:val="24"/>
+          <w:szCs w:val="24"/>
+        </w:rPr>
+      </w:pPr>
+      <w:r>
+        <w:rPr>
+          <w:rFonts w:ascii="Times New Roman" w:eastAsia="Times New Roman" w:hAnsi="Times New Roman" w:cs="Times New Roman"/>
+          <w:b/>
+          <w:bCs/>
+          <w:i/>
+          <w:iCs/>
+          <w:sz w:val="24"/>
+          <w:szCs w:val="24"/>
+        </w:rPr>
+        <w:t>Figura- Fuente DC-DC 2 fuentes (adaptador AC/DC)5V Y 3.3V</w:t>
+      </w:r>
+      <w:r>
+        <w:rPr>
+          <w:rFonts w:ascii="Times New Roman" w:eastAsia="Times New Roman" w:hAnsi="Times New Roman" w:cs="Times New Roman"/>
+          <w:b/>
+          <w:bCs/>
+          <w:i/>
+          <w:iCs/>
+          <w:sz w:val="24"/>
+          <w:szCs w:val="24"/>
+        </w:rPr>
+        <w:t>, StepDown</w:t>
+      </w:r>
+    </w:p>
+    <w:p>
+      <w:pPr>
+        <w:jc w:val="center"/>
+        <w:rPr>
+          <w:rFonts w:ascii="Times New Roman" w:eastAsia="Times New Roman" w:hAnsi="Times New Roman" w:cs="Times New Roman"/>
+          <w:b/>
+          <w:bCs/>
+          <w:i/>
+          <w:iCs/>
+          <w:sz w:val="24"/>
+          <w:szCs w:val="24"/>
+        </w:rPr>
+      </w:pPr>
+    </w:p>
+    <w:p>
+      <w:pPr>
+        <w:jc w:val="center"/>
+        <w:rPr>
+          <w:rFonts w:ascii="Times New Roman" w:eastAsia="Times New Roman" w:hAnsi="Times New Roman" w:cs="Times New Roman"/>
+          <w:b/>
+          <w:bCs/>
+          <w:i/>
+          <w:iCs/>
+          <w:sz w:val="24"/>
+          <w:szCs w:val="24"/>
+        </w:rPr>
+      </w:pPr>
+      <w:r>
+        <w:rPr>
+          <w:rFonts w:ascii="Times New Roman" w:eastAsia="Times New Roman" w:hAnsi="Times New Roman" w:cs="Times New Roman"/>
+          <w:b/>
+          <w:bCs/>
+          <w:i/>
+          <w:iCs/>
+          <w:noProof/>
+          <w:sz w:val="24"/>
+          <w:szCs w:val="24"/>
+        </w:rPr>
+        <w:lastRenderedPageBreak/>
+        <w:drawing>
+          <wp:inline distT="0" distB="0" distL="0" distR="0" wp14:anchorId="23B95BCD" wp14:editId="212B6CEE">
+            <wp:extent cx="5724525" cy="3190875"/>
+            <wp:effectExtent l="0" t="0" r="9525" b="9525"/>
+            <wp:docPr id="10" name="Imagen 10"/>
+            <wp:cNvGraphicFramePr>
+              <a:graphicFrameLocks xmlns:a="http://schemas.openxmlformats.org/drawingml/2006/main" noChangeAspect="1"/>
+            </wp:cNvGraphicFramePr>
+            <a:graphic xmlns:a="http://schemas.openxmlformats.org/drawingml/2006/main">
+              <a:graphicData uri="http://schemas.openxmlformats.org/drawingml/2006/picture">
+                <pic:pic xmlns:pic="http://schemas.openxmlformats.org/drawingml/2006/picture">
+                  <pic:nvPicPr>
+                    <pic:cNvPr id="0" name="Picture 2"/>
+                    <pic:cNvPicPr>
+                      <a:picLocks noChangeAspect="1" noChangeArrowheads="1"/>
+                    </pic:cNvPicPr>
+                  </pic:nvPicPr>
                   <pic:blipFill>
-                    <a:blip r:embed="rId25" cstate="print">
+                    <a:blip r:embed="rId26">
                       <a:extLst>
                         <a:ext uri="{28A0092B-C50C-407E-A947-70E740481C1C}">
                           <a14:useLocalDpi xmlns:a14="http://schemas.microsoft.com/office/drawing/2010/main" val="0"/>
@@ -4336,7 +4477,7 @@
                   <pic:spPr bwMode="auto">
                     <a:xfrm>
                       <a:off x="0" y="0"/>
-                      <a:ext cx="5715000" cy="1905000"/>
+                      <a:ext cx="5724525" cy="3190875"/>
                     </a:xfrm>
                     <a:prstGeom prst="rect">
                       <a:avLst/>
@@ -4376,7 +4517,207 @@
           <w:sz w:val="24"/>
           <w:szCs w:val="24"/>
         </w:rPr>
-        <w:t>Figura- Fuente DC-DC 2 fuentes (Baterías y adaptador AC/DC)5V Y 3.3V</w:t>
+        <w:t>Figura. Encendido y apagado de circuito con push button.</w:t>
+      </w:r>
+    </w:p>
+    <w:p>
+      <w:pPr>
+        <w:jc w:val="center"/>
+        <w:rPr>
+          <w:rFonts w:ascii="Times New Roman" w:eastAsia="Times New Roman" w:hAnsi="Times New Roman" w:cs="Times New Roman"/>
+          <w:b/>
+          <w:bCs/>
+          <w:i/>
+          <w:iCs/>
+          <w:sz w:val="24"/>
+          <w:szCs w:val="24"/>
+        </w:rPr>
+      </w:pPr>
+      <w:r>
+        <w:rPr>
+          <w:rFonts w:ascii="Times New Roman" w:eastAsia="Times New Roman" w:hAnsi="Times New Roman" w:cs="Times New Roman"/>
+          <w:b/>
+          <w:bCs/>
+          <w:i/>
+          <w:iCs/>
+          <w:noProof/>
+          <w:sz w:val="24"/>
+          <w:szCs w:val="24"/>
+        </w:rPr>
+        <w:drawing>
+          <wp:inline distT="0" distB="0" distL="0" distR="0" wp14:anchorId="5F65AA5A" wp14:editId="3BAAA110">
+            <wp:extent cx="5724525" cy="2305050"/>
+            <wp:effectExtent l="0" t="0" r="9525" b="0"/>
+            <wp:docPr id="11" name="Imagen 11"/>
+            <wp:cNvGraphicFramePr>
+              <a:graphicFrameLocks xmlns:a="http://schemas.openxmlformats.org/drawingml/2006/main" noChangeAspect="1"/>
+            </wp:cNvGraphicFramePr>
+            <a:graphic xmlns:a="http://schemas.openxmlformats.org/drawingml/2006/main">
+              <a:graphicData uri="http://schemas.openxmlformats.org/drawingml/2006/picture">
+                <pic:pic xmlns:pic="http://schemas.openxmlformats.org/drawingml/2006/picture">
+                  <pic:nvPicPr>
+                    <pic:cNvPr id="0" name="Picture 3"/>
+                    <pic:cNvPicPr>
+                      <a:picLocks noChangeAspect="1" noChangeArrowheads="1"/>
+                    </pic:cNvPicPr>
+                  </pic:nvPicPr>
+                  <pic:blipFill>
+                    <a:blip r:embed="rId27">
+                      <a:extLst>
+                        <a:ext uri="{28A0092B-C50C-407E-A947-70E740481C1C}">
+                          <a14:useLocalDpi xmlns:a14="http://schemas.microsoft.com/office/drawing/2010/main" val="0"/>
+                        </a:ext>
+                      </a:extLst>
+                    </a:blip>
+                    <a:srcRect/>
+                    <a:stretch>
+                      <a:fillRect/>
+                    </a:stretch>
+                  </pic:blipFill>
+                  <pic:spPr bwMode="auto">
+                    <a:xfrm>
+                      <a:off x="0" y="0"/>
+                      <a:ext cx="5724525" cy="2305050"/>
+                    </a:xfrm>
+                    <a:prstGeom prst="rect">
+                      <a:avLst/>
+                    </a:prstGeom>
+                    <a:noFill/>
+                    <a:ln>
+                      <a:noFill/>
+                    </a:ln>
+                  </pic:spPr>
+                </pic:pic>
+              </a:graphicData>
+            </a:graphic>
+          </wp:inline>
+        </w:drawing>
+      </w:r>
+    </w:p>
+    <w:p>
+      <w:pPr>
+        <w:jc w:val="center"/>
+        <w:rPr>
+          <w:rFonts w:ascii="Times New Roman" w:eastAsia="Times New Roman" w:hAnsi="Times New Roman" w:cs="Times New Roman"/>
+          <w:b/>
+          <w:bCs/>
+          <w:i/>
+          <w:iCs/>
+          <w:sz w:val="24"/>
+          <w:szCs w:val="24"/>
+        </w:rPr>
+      </w:pPr>
+      <w:r>
+        <w:rPr>
+          <w:rFonts w:ascii="Times New Roman" w:eastAsia="Times New Roman" w:hAnsi="Times New Roman" w:cs="Times New Roman"/>
+          <w:b/>
+          <w:bCs/>
+          <w:i/>
+          <w:iCs/>
+          <w:sz w:val="24"/>
+          <w:szCs w:val="24"/>
+        </w:rPr>
+        <w:t>Figura. Fuente de poder completa con encendido y apagado</w:t>
+      </w:r>
+    </w:p>
+    <w:p>
+      <w:pPr>
+        <w:jc w:val="center"/>
+        <w:rPr>
+          <w:rFonts w:ascii="Times New Roman" w:eastAsia="Times New Roman" w:hAnsi="Times New Roman" w:cs="Times New Roman"/>
+          <w:b/>
+          <w:bCs/>
+          <w:i/>
+          <w:iCs/>
+          <w:sz w:val="24"/>
+          <w:szCs w:val="24"/>
+        </w:rPr>
+      </w:pPr>
+      <w:r>
+        <w:rPr>
+          <w:rFonts w:ascii="Times New Roman" w:eastAsia="Times New Roman" w:hAnsi="Times New Roman" w:cs="Times New Roman"/>
+          <w:b/>
+          <w:bCs/>
+          <w:i/>
+          <w:iCs/>
+          <w:noProof/>
+          <w:sz w:val="24"/>
+          <w:szCs w:val="24"/>
+        </w:rPr>
+        <w:drawing>
+          <wp:inline distT="0" distB="0" distL="0" distR="0" wp14:anchorId="3241A8AC" wp14:editId="70C242FA">
+            <wp:extent cx="5734050" cy="1885950"/>
+            <wp:effectExtent l="0" t="0" r="0" b="0"/>
+            <wp:docPr id="12" name="Imagen 12"/>
+            <wp:cNvGraphicFramePr>
+              <a:graphicFrameLocks xmlns:a="http://schemas.openxmlformats.org/drawingml/2006/main" noChangeAspect="1"/>
+            </wp:cNvGraphicFramePr>
+            <a:graphic xmlns:a="http://schemas.openxmlformats.org/drawingml/2006/main">
+              <a:graphicData uri="http://schemas.openxmlformats.org/drawingml/2006/picture">
+                <pic:pic xmlns:pic="http://schemas.openxmlformats.org/drawingml/2006/picture">
+                  <pic:nvPicPr>
+                    <pic:cNvPr id="0" name="Picture 4"/>
+                    <pic:cNvPicPr>
+                      <a:picLocks noChangeAspect="1" noChangeArrowheads="1"/>
+                    </pic:cNvPicPr>
+                  </pic:nvPicPr>
+                  <pic:blipFill>
+                    <a:blip r:embed="rId28">
+                      <a:extLst>
+                        <a:ext uri="{28A0092B-C50C-407E-A947-70E740481C1C}">
+                          <a14:useLocalDpi xmlns:a14="http://schemas.microsoft.com/office/drawing/2010/main" val="0"/>
+                        </a:ext>
+                      </a:extLst>
+                    </a:blip>
+                    <a:srcRect/>
+                    <a:stretch>
+                      <a:fillRect/>
+                    </a:stretch>
+                  </pic:blipFill>
+                  <pic:spPr bwMode="auto">
+                    <a:xfrm>
+                      <a:off x="0" y="0"/>
+                      <a:ext cx="5734050" cy="1885950"/>
+                    </a:xfrm>
+                    <a:prstGeom prst="rect">
+                      <a:avLst/>
+                    </a:prstGeom>
+                    <a:noFill/>
+                    <a:ln>
+                      <a:noFill/>
+                    </a:ln>
+                  </pic:spPr>
+                </pic:pic>
+              </a:graphicData>
+            </a:graphic>
+          </wp:inline>
+        </w:drawing>
+      </w:r>
+    </w:p>
+    <w:p>
+      <w:pPr>
+        <w:jc w:val="center"/>
+        <w:rPr>
+          <w:rFonts w:ascii="Times New Roman" w:eastAsia="Times New Roman" w:hAnsi="Times New Roman" w:cs="Times New Roman"/>
+          <w:b/>
+          <w:bCs/>
+          <w:i/>
+          <w:iCs/>
+          <w:sz w:val="24"/>
+          <w:szCs w:val="24"/>
+        </w:rPr>
+      </w:pPr>
+      <w:r>
+        <w:rPr>
+          <w:rFonts w:ascii="Times New Roman" w:eastAsia="Times New Roman" w:hAnsi="Times New Roman" w:cs="Times New Roman"/>
+          <w:b/>
+          <w:bCs/>
+          <w:i/>
+          <w:iCs/>
+          <w:sz w:val="24"/>
+          <w:szCs w:val="24"/>
+        </w:rPr>
+        <w:t>Figura. Fuente de poder con encendido mediante push button y apagado mediante señal de ESP32.</w:t>
       </w:r>
     </w:p>
     <w:sectPr>

</xml_diff>

<commit_message>
Added modifications to original requirements
</commit_message>
<xml_diff>
--- a/Requerimientos Proyecto.docx
+++ b/Requerimientos Proyecto.docx
@@ -6155,6 +6155,597 @@
         <w:t>Figura. Circuito Completo de Pedalera de efectos</w:t>
       </w:r>
     </w:p>
+    <w:p>
+      <w:pPr>
+        <w:rPr>
+          <w:rFonts w:ascii="Times New Roman" w:eastAsia="Times New Roman" w:hAnsi="Times New Roman" w:cs="Times New Roman"/>
+          <w:b/>
+          <w:bCs/>
+          <w:i/>
+          <w:iCs/>
+          <w:sz w:val="24"/>
+          <w:szCs w:val="24"/>
+        </w:rPr>
+      </w:pPr>
+      <w:r>
+        <w:rPr>
+          <w:rFonts w:ascii="Times New Roman" w:eastAsia="Times New Roman" w:hAnsi="Times New Roman" w:cs="Times New Roman"/>
+          <w:b/>
+          <w:bCs/>
+          <w:i/>
+          <w:iCs/>
+          <w:sz w:val="24"/>
+          <w:szCs w:val="24"/>
+        </w:rPr>
+        <w:t>CAMBIOS EN REQUERIMIENTOS</w:t>
+      </w:r>
+    </w:p>
+    <w:p>
+      <w:pPr>
+        <w:rPr>
+          <w:rFonts w:ascii="Times New Roman" w:eastAsia="Times New Roman" w:hAnsi="Times New Roman" w:cs="Times New Roman"/>
+          <w:sz w:val="24"/>
+          <w:szCs w:val="24"/>
+        </w:rPr>
+      </w:pPr>
+      <w:r>
+        <w:rPr>
+          <w:rFonts w:ascii="Times New Roman" w:eastAsia="Times New Roman" w:hAnsi="Times New Roman" w:cs="Times New Roman"/>
+          <w:sz w:val="24"/>
+          <w:szCs w:val="24"/>
+        </w:rPr>
+        <w:t>Durante el desarrollo del proyecto surgieron diferentes desafíos de diseño que causaron cambios de diversos requerimientos postulados durante la etapa de diseño, entre estos se encuentran:</w:t>
+      </w:r>
+    </w:p>
+    <w:p>
+      <w:pPr>
+        <w:pStyle w:val="Prrafodelista"/>
+        <w:numPr>
+          <w:ilvl w:val="0"/>
+          <w:numId w:val="11"/>
+        </w:numPr>
+        <w:rPr>
+          <w:rFonts w:ascii="Times New Roman" w:eastAsia="Times New Roman" w:hAnsi="Times New Roman" w:cs="Times New Roman"/>
+          <w:sz w:val="24"/>
+          <w:szCs w:val="24"/>
+        </w:rPr>
+      </w:pPr>
+      <w:proofErr w:type="spellStart"/>
+      <w:r>
+        <w:rPr>
+          <w:rFonts w:ascii="Times New Roman" w:eastAsia="Times New Roman" w:hAnsi="Times New Roman" w:cs="Times New Roman"/>
+          <w:sz w:val="24"/>
+          <w:szCs w:val="24"/>
+        </w:rPr>
+        <w:t>Implementacion</w:t>
+      </w:r>
+      <w:proofErr w:type="spellEnd"/>
+      <w:r>
+        <w:rPr>
+          <w:rFonts w:ascii="Times New Roman" w:eastAsia="Times New Roman" w:hAnsi="Times New Roman" w:cs="Times New Roman"/>
+          <w:sz w:val="24"/>
+          <w:szCs w:val="24"/>
+        </w:rPr>
+        <w:t xml:space="preserve"> de DAC externo MP4725 de 12 bits debido a la no disponibilidad de un DAC integrado a el procesador de señales </w:t>
+      </w:r>
+      <w:r>
+        <w:rPr>
+          <w:rFonts w:ascii="Times New Roman" w:eastAsia="Times New Roman" w:hAnsi="Times New Roman" w:cs="Times New Roman"/>
+          <w:sz w:val="24"/>
+          <w:szCs w:val="24"/>
+        </w:rPr>
+        <w:t>DSPIC33FJ128MC802</w:t>
+      </w:r>
+    </w:p>
+    <w:p>
+      <w:pPr>
+        <w:pStyle w:val="Prrafodelista"/>
+        <w:numPr>
+          <w:ilvl w:val="0"/>
+          <w:numId w:val="11"/>
+        </w:numPr>
+        <w:rPr>
+          <w:rFonts w:ascii="Times New Roman" w:eastAsia="Times New Roman" w:hAnsi="Times New Roman" w:cs="Times New Roman"/>
+          <w:sz w:val="24"/>
+          <w:szCs w:val="24"/>
+        </w:rPr>
+      </w:pPr>
+      <w:proofErr w:type="spellStart"/>
+      <w:r>
+        <w:rPr>
+          <w:rFonts w:ascii="Times New Roman" w:eastAsia="Times New Roman" w:hAnsi="Times New Roman" w:cs="Times New Roman"/>
+          <w:sz w:val="24"/>
+          <w:szCs w:val="24"/>
+        </w:rPr>
+        <w:t>Reduccion</w:t>
+      </w:r>
+      <w:proofErr w:type="spellEnd"/>
+      <w:r>
+        <w:rPr>
+          <w:rFonts w:ascii="Times New Roman" w:eastAsia="Times New Roman" w:hAnsi="Times New Roman" w:cs="Times New Roman"/>
+          <w:sz w:val="24"/>
+          <w:szCs w:val="24"/>
+        </w:rPr>
+        <w:t xml:space="preserve"> de el tamaño de el </w:t>
+      </w:r>
+      <w:proofErr w:type="spellStart"/>
+      <w:r>
+        <w:rPr>
+          <w:rFonts w:ascii="Times New Roman" w:eastAsia="Times New Roman" w:hAnsi="Times New Roman" w:cs="Times New Roman"/>
+          <w:sz w:val="24"/>
+          <w:szCs w:val="24"/>
+        </w:rPr>
+        <w:t>housing</w:t>
+      </w:r>
+      <w:proofErr w:type="spellEnd"/>
+      <w:r>
+        <w:rPr>
+          <w:rFonts w:ascii="Times New Roman" w:eastAsia="Times New Roman" w:hAnsi="Times New Roman" w:cs="Times New Roman"/>
+          <w:sz w:val="24"/>
+          <w:szCs w:val="24"/>
+        </w:rPr>
+        <w:t xml:space="preserve"> del producto debido a optimización de tamaño de la </w:t>
+      </w:r>
+      <w:proofErr w:type="gramStart"/>
+      <w:r>
+        <w:rPr>
+          <w:rFonts w:ascii="Times New Roman" w:eastAsia="Times New Roman" w:hAnsi="Times New Roman" w:cs="Times New Roman"/>
+          <w:sz w:val="24"/>
+          <w:szCs w:val="24"/>
+        </w:rPr>
+        <w:t>PCB(</w:t>
+      </w:r>
+      <w:proofErr w:type="gramEnd"/>
+      <w:r>
+        <w:rPr>
+          <w:rFonts w:ascii="Times New Roman" w:eastAsia="Times New Roman" w:hAnsi="Times New Roman" w:cs="Times New Roman"/>
+          <w:sz w:val="24"/>
+          <w:szCs w:val="24"/>
+        </w:rPr>
+        <w:t>Original en figura abajo)(archivos de diseño disponibles en GitHub)</w:t>
+      </w:r>
+      <w:r>
+        <w:rPr>
+          <w:rFonts w:ascii="Times New Roman" w:eastAsia="Times New Roman" w:hAnsi="Times New Roman" w:cs="Times New Roman"/>
+          <w:noProof/>
+          <w:sz w:val="24"/>
+          <w:szCs w:val="24"/>
+        </w:rPr>
+        <w:drawing>
+          <wp:inline distT="0" distB="0" distL="0" distR="0" wp14:anchorId="5CF57731" wp14:editId="0AF7BFBA">
+            <wp:extent cx="5724525" cy="3810000"/>
+            <wp:effectExtent l="0" t="0" r="9525" b="0"/>
+            <wp:docPr id="19" name="Imagen 19"/>
+            <wp:cNvGraphicFramePr>
+              <a:graphicFrameLocks xmlns:a="http://schemas.openxmlformats.org/drawingml/2006/main" noChangeAspect="1"/>
+            </wp:cNvGraphicFramePr>
+            <a:graphic xmlns:a="http://schemas.openxmlformats.org/drawingml/2006/main">
+              <a:graphicData uri="http://schemas.openxmlformats.org/drawingml/2006/picture">
+                <pic:pic xmlns:pic="http://schemas.openxmlformats.org/drawingml/2006/picture">
+                  <pic:nvPicPr>
+                    <pic:cNvPr id="0" name="Picture 1"/>
+                    <pic:cNvPicPr>
+                      <a:picLocks noChangeAspect="1" noChangeArrowheads="1"/>
+                    </pic:cNvPicPr>
+                  </pic:nvPicPr>
+                  <pic:blipFill>
+                    <a:blip r:embed="rId33">
+                      <a:extLst>
+                        <a:ext uri="{28A0092B-C50C-407E-A947-70E740481C1C}">
+                          <a14:useLocalDpi xmlns:a14="http://schemas.microsoft.com/office/drawing/2010/main" val="0"/>
+                        </a:ext>
+                      </a:extLst>
+                    </a:blip>
+                    <a:srcRect/>
+                    <a:stretch>
+                      <a:fillRect/>
+                    </a:stretch>
+                  </pic:blipFill>
+                  <pic:spPr bwMode="auto">
+                    <a:xfrm>
+                      <a:off x="0" y="0"/>
+                      <a:ext cx="5724525" cy="3810000"/>
+                    </a:xfrm>
+                    <a:prstGeom prst="rect">
+                      <a:avLst/>
+                    </a:prstGeom>
+                    <a:noFill/>
+                    <a:ln>
+                      <a:noFill/>
+                    </a:ln>
+                  </pic:spPr>
+                </pic:pic>
+              </a:graphicData>
+            </a:graphic>
+          </wp:inline>
+        </w:drawing>
+      </w:r>
+    </w:p>
+    <w:p>
+      <w:pPr>
+        <w:pStyle w:val="Prrafodelista"/>
+        <w:numPr>
+          <w:ilvl w:val="0"/>
+          <w:numId w:val="11"/>
+        </w:numPr>
+        <w:rPr>
+          <w:rFonts w:ascii="Times New Roman" w:eastAsia="Times New Roman" w:hAnsi="Times New Roman" w:cs="Times New Roman"/>
+          <w:sz w:val="24"/>
+          <w:szCs w:val="24"/>
+        </w:rPr>
+      </w:pPr>
+      <w:proofErr w:type="spellStart"/>
+      <w:r>
+        <w:rPr>
+          <w:rFonts w:ascii="Times New Roman" w:eastAsia="Times New Roman" w:hAnsi="Times New Roman" w:cs="Times New Roman"/>
+          <w:sz w:val="24"/>
+          <w:szCs w:val="24"/>
+        </w:rPr>
+        <w:t>Implementacion</w:t>
+      </w:r>
+      <w:proofErr w:type="spellEnd"/>
+      <w:r>
+        <w:rPr>
+          <w:rFonts w:ascii="Times New Roman" w:eastAsia="Times New Roman" w:hAnsi="Times New Roman" w:cs="Times New Roman"/>
+          <w:sz w:val="24"/>
+          <w:szCs w:val="24"/>
+        </w:rPr>
+        <w:t xml:space="preserve"> de buses de datos entre ESP32 Y DSPIC debido a restricciones de espacio para ruteo optimo</w:t>
+      </w:r>
+    </w:p>
+    <w:p>
+      <w:pPr>
+        <w:pStyle w:val="Prrafodelista"/>
+        <w:numPr>
+          <w:ilvl w:val="0"/>
+          <w:numId w:val="11"/>
+        </w:numPr>
+        <w:rPr>
+          <w:rFonts w:ascii="Times New Roman" w:eastAsia="Times New Roman" w:hAnsi="Times New Roman" w:cs="Times New Roman"/>
+          <w:sz w:val="24"/>
+          <w:szCs w:val="24"/>
+        </w:rPr>
+      </w:pPr>
+      <w:r>
+        <w:rPr>
+          <w:rFonts w:ascii="Times New Roman" w:eastAsia="Times New Roman" w:hAnsi="Times New Roman" w:cs="Times New Roman"/>
+          <w:sz w:val="24"/>
+          <w:szCs w:val="24"/>
+        </w:rPr>
+        <w:t xml:space="preserve">Conexión de </w:t>
+      </w:r>
+      <w:proofErr w:type="spellStart"/>
+      <w:r>
+        <w:rPr>
+          <w:rFonts w:ascii="Times New Roman" w:eastAsia="Times New Roman" w:hAnsi="Times New Roman" w:cs="Times New Roman"/>
+          <w:sz w:val="24"/>
+          <w:szCs w:val="24"/>
+        </w:rPr>
+        <w:t>Baterias</w:t>
+      </w:r>
+      <w:proofErr w:type="spellEnd"/>
+      <w:r>
+        <w:rPr>
+          <w:rFonts w:ascii="Times New Roman" w:eastAsia="Times New Roman" w:hAnsi="Times New Roman" w:cs="Times New Roman"/>
+          <w:sz w:val="24"/>
+          <w:szCs w:val="24"/>
+        </w:rPr>
+        <w:t xml:space="preserve"> a través de puerto de 6 pines con fines de reducción de uso de espacio en </w:t>
+      </w:r>
+      <w:proofErr w:type="spellStart"/>
+      <w:r>
+        <w:rPr>
+          <w:rFonts w:ascii="Times New Roman" w:eastAsia="Times New Roman" w:hAnsi="Times New Roman" w:cs="Times New Roman"/>
+          <w:sz w:val="24"/>
+          <w:szCs w:val="24"/>
+        </w:rPr>
+        <w:t>pcb</w:t>
+      </w:r>
+      <w:proofErr w:type="spellEnd"/>
+      <w:r>
+        <w:rPr>
+          <w:rFonts w:ascii="Times New Roman" w:eastAsia="Times New Roman" w:hAnsi="Times New Roman" w:cs="Times New Roman"/>
+          <w:sz w:val="24"/>
+          <w:szCs w:val="24"/>
+        </w:rPr>
+        <w:t xml:space="preserve"> que generaba el adaptador para baterías de litio 18650</w:t>
+      </w:r>
+    </w:p>
+    <w:p>
+      <w:pPr>
+        <w:pStyle w:val="Prrafodelista"/>
+        <w:numPr>
+          <w:ilvl w:val="0"/>
+          <w:numId w:val="11"/>
+        </w:numPr>
+        <w:rPr>
+          <w:rFonts w:ascii="Times New Roman" w:eastAsia="Times New Roman" w:hAnsi="Times New Roman" w:cs="Times New Roman"/>
+          <w:sz w:val="24"/>
+          <w:szCs w:val="24"/>
+        </w:rPr>
+      </w:pPr>
+      <w:r>
+        <w:rPr>
+          <w:rFonts w:ascii="Times New Roman" w:eastAsia="Times New Roman" w:hAnsi="Times New Roman" w:cs="Times New Roman"/>
+          <w:sz w:val="24"/>
+          <w:szCs w:val="24"/>
+        </w:rPr>
+        <w:t>Cambio de Jack de ¼” de 3 pines por Jack de 4 pines debido a disponibilidad</w:t>
+      </w:r>
+    </w:p>
+    <w:p>
+      <w:pPr>
+        <w:pStyle w:val="Prrafodelista"/>
+        <w:numPr>
+          <w:ilvl w:val="0"/>
+          <w:numId w:val="11"/>
+        </w:numPr>
+        <w:rPr>
+          <w:rFonts w:ascii="Times New Roman" w:eastAsia="Times New Roman" w:hAnsi="Times New Roman" w:cs="Times New Roman"/>
+          <w:sz w:val="24"/>
+          <w:szCs w:val="24"/>
+        </w:rPr>
+      </w:pPr>
+      <w:r>
+        <w:rPr>
+          <w:rFonts w:ascii="Times New Roman" w:eastAsia="Times New Roman" w:hAnsi="Times New Roman" w:cs="Times New Roman"/>
+          <w:sz w:val="24"/>
+          <w:szCs w:val="24"/>
+        </w:rPr>
+        <w:t xml:space="preserve">Cambio de control de efectos de sonido generados por el </w:t>
+      </w:r>
+      <w:proofErr w:type="spellStart"/>
+      <w:r>
+        <w:rPr>
+          <w:rFonts w:ascii="Times New Roman" w:eastAsia="Times New Roman" w:hAnsi="Times New Roman" w:cs="Times New Roman"/>
+          <w:sz w:val="24"/>
+          <w:szCs w:val="24"/>
+        </w:rPr>
+        <w:t>dspic</w:t>
+      </w:r>
+      <w:proofErr w:type="spellEnd"/>
+      <w:r>
+        <w:rPr>
+          <w:rFonts w:ascii="Times New Roman" w:eastAsia="Times New Roman" w:hAnsi="Times New Roman" w:cs="Times New Roman"/>
+          <w:sz w:val="24"/>
+          <w:szCs w:val="24"/>
+        </w:rPr>
+        <w:t xml:space="preserve">, se plantea el uso de efectos predeterminados debido a que la personalización de estos efectos comprendía el uso de los puertos SDA Y SCL para protocolo I2C del DSPIC, puertos que están siendo usados para generar la conversión de la señal digital a análoga a través </w:t>
+      </w:r>
+      <w:proofErr w:type="spellStart"/>
+      <w:r>
+        <w:rPr>
+          <w:rFonts w:ascii="Times New Roman" w:eastAsia="Times New Roman" w:hAnsi="Times New Roman" w:cs="Times New Roman"/>
+          <w:sz w:val="24"/>
+          <w:szCs w:val="24"/>
+        </w:rPr>
+        <w:t>de el</w:t>
+      </w:r>
+      <w:proofErr w:type="spellEnd"/>
+      <w:r>
+        <w:rPr>
+          <w:rFonts w:ascii="Times New Roman" w:eastAsia="Times New Roman" w:hAnsi="Times New Roman" w:cs="Times New Roman"/>
+          <w:sz w:val="24"/>
+          <w:szCs w:val="24"/>
+        </w:rPr>
+        <w:t xml:space="preserve"> DAC mencionado</w:t>
+      </w:r>
+    </w:p>
+    <w:p>
+      <w:pPr>
+        <w:pStyle w:val="Prrafodelista"/>
+        <w:numPr>
+          <w:ilvl w:val="0"/>
+          <w:numId w:val="11"/>
+        </w:numPr>
+        <w:rPr>
+          <w:rFonts w:ascii="Times New Roman" w:eastAsia="Times New Roman" w:hAnsi="Times New Roman" w:cs="Times New Roman"/>
+          <w:sz w:val="24"/>
+          <w:szCs w:val="24"/>
+        </w:rPr>
+      </w:pPr>
+      <w:r>
+        <w:rPr>
+          <w:rFonts w:ascii="Times New Roman" w:eastAsia="Times New Roman" w:hAnsi="Times New Roman" w:cs="Times New Roman"/>
+          <w:sz w:val="24"/>
+          <w:szCs w:val="24"/>
+        </w:rPr>
+        <w:t xml:space="preserve">Cambio de </w:t>
+      </w:r>
+      <w:proofErr w:type="spellStart"/>
+      <w:r>
+        <w:rPr>
+          <w:rFonts w:ascii="Times New Roman" w:eastAsia="Times New Roman" w:hAnsi="Times New Roman" w:cs="Times New Roman"/>
+          <w:sz w:val="24"/>
+          <w:szCs w:val="24"/>
+        </w:rPr>
+        <w:t>Mosfets</w:t>
+      </w:r>
+      <w:proofErr w:type="spellEnd"/>
+      <w:r>
+        <w:rPr>
+          <w:rFonts w:ascii="Times New Roman" w:eastAsia="Times New Roman" w:hAnsi="Times New Roman" w:cs="Times New Roman"/>
+          <w:sz w:val="24"/>
+          <w:szCs w:val="24"/>
+        </w:rPr>
+        <w:t xml:space="preserve"> 2n7002 por alternativas de menor consumo y </w:t>
+      </w:r>
+      <w:proofErr w:type="spellStart"/>
+      <w:r>
+        <w:rPr>
+          <w:rFonts w:ascii="Times New Roman" w:eastAsia="Times New Roman" w:hAnsi="Times New Roman" w:cs="Times New Roman"/>
+          <w:sz w:val="24"/>
+          <w:szCs w:val="24"/>
+        </w:rPr>
+        <w:t>mas</w:t>
+      </w:r>
+      <w:proofErr w:type="spellEnd"/>
+      <w:r>
+        <w:rPr>
+          <w:rFonts w:ascii="Times New Roman" w:eastAsia="Times New Roman" w:hAnsi="Times New Roman" w:cs="Times New Roman"/>
+          <w:sz w:val="24"/>
+          <w:szCs w:val="24"/>
+        </w:rPr>
+        <w:t xml:space="preserve"> adecuadas a la aplicación energética</w:t>
+      </w:r>
+    </w:p>
+    <w:p>
+      <w:pPr>
+        <w:pStyle w:val="Prrafodelista"/>
+        <w:numPr>
+          <w:ilvl w:val="0"/>
+          <w:numId w:val="11"/>
+        </w:numPr>
+        <w:rPr>
+          <w:rFonts w:ascii="Times New Roman" w:eastAsia="Times New Roman" w:hAnsi="Times New Roman" w:cs="Times New Roman"/>
+          <w:sz w:val="24"/>
+          <w:szCs w:val="24"/>
+        </w:rPr>
+      </w:pPr>
+      <w:r>
+        <w:rPr>
+          <w:rFonts w:ascii="Times New Roman" w:eastAsia="Times New Roman" w:hAnsi="Times New Roman" w:cs="Times New Roman"/>
+          <w:sz w:val="24"/>
+          <w:szCs w:val="24"/>
+        </w:rPr>
+        <w:t>Implementación de puerto USB tipo C para entregar 5 voltios constantes</w:t>
+      </w:r>
+    </w:p>
+    <w:p>
+      <w:pPr>
+        <w:pStyle w:val="Prrafodelista"/>
+        <w:numPr>
+          <w:ilvl w:val="0"/>
+          <w:numId w:val="11"/>
+        </w:numPr>
+        <w:rPr>
+          <w:rFonts w:ascii="Times New Roman" w:eastAsia="Times New Roman" w:hAnsi="Times New Roman" w:cs="Times New Roman"/>
+          <w:sz w:val="24"/>
+          <w:szCs w:val="24"/>
+        </w:rPr>
+      </w:pPr>
+      <w:proofErr w:type="spellStart"/>
+      <w:r>
+        <w:rPr>
+          <w:rFonts w:ascii="Times New Roman" w:eastAsia="Times New Roman" w:hAnsi="Times New Roman" w:cs="Times New Roman"/>
+          <w:sz w:val="24"/>
+          <w:szCs w:val="24"/>
+        </w:rPr>
+        <w:t>Implementacion</w:t>
+      </w:r>
+      <w:proofErr w:type="spellEnd"/>
+      <w:r>
+        <w:rPr>
+          <w:rFonts w:ascii="Times New Roman" w:eastAsia="Times New Roman" w:hAnsi="Times New Roman" w:cs="Times New Roman"/>
+          <w:sz w:val="24"/>
+          <w:szCs w:val="24"/>
+        </w:rPr>
+        <w:t xml:space="preserve"> de cargador </w:t>
+      </w:r>
+      <w:proofErr w:type="spellStart"/>
+      <w:r>
+        <w:rPr>
+          <w:rFonts w:ascii="Times New Roman" w:eastAsia="Times New Roman" w:hAnsi="Times New Roman" w:cs="Times New Roman"/>
+          <w:sz w:val="24"/>
+          <w:szCs w:val="24"/>
+        </w:rPr>
+        <w:t>OnBoard</w:t>
+      </w:r>
+      <w:proofErr w:type="spellEnd"/>
+      <w:r>
+        <w:rPr>
+          <w:rFonts w:ascii="Times New Roman" w:eastAsia="Times New Roman" w:hAnsi="Times New Roman" w:cs="Times New Roman"/>
+          <w:sz w:val="24"/>
+          <w:szCs w:val="24"/>
+        </w:rPr>
+        <w:t xml:space="preserve"> para pilas 18650.</w:t>
+      </w:r>
+    </w:p>
+    <w:p>
+      <w:pPr>
+        <w:pStyle w:val="Prrafodelista"/>
+        <w:numPr>
+          <w:ilvl w:val="0"/>
+          <w:numId w:val="11"/>
+        </w:numPr>
+        <w:rPr>
+          <w:rFonts w:ascii="Times New Roman" w:eastAsia="Times New Roman" w:hAnsi="Times New Roman" w:cs="Times New Roman"/>
+          <w:sz w:val="24"/>
+          <w:szCs w:val="24"/>
+        </w:rPr>
+      </w:pPr>
+      <w:r>
+        <w:rPr>
+          <w:rFonts w:ascii="Times New Roman" w:eastAsia="Times New Roman" w:hAnsi="Times New Roman" w:cs="Times New Roman"/>
+          <w:sz w:val="24"/>
+          <w:szCs w:val="24"/>
+        </w:rPr>
+        <w:lastRenderedPageBreak/>
+        <w:t xml:space="preserve">Cambio de material del diseño de la caja de </w:t>
+      </w:r>
+      <w:proofErr w:type="spellStart"/>
+      <w:r>
+        <w:rPr>
+          <w:rFonts w:ascii="Times New Roman" w:eastAsia="Times New Roman" w:hAnsi="Times New Roman" w:cs="Times New Roman"/>
+          <w:sz w:val="24"/>
+          <w:szCs w:val="24"/>
+        </w:rPr>
+        <w:t>acrilico</w:t>
+      </w:r>
+      <w:proofErr w:type="spellEnd"/>
+      <w:r>
+        <w:rPr>
+          <w:rFonts w:ascii="Times New Roman" w:eastAsia="Times New Roman" w:hAnsi="Times New Roman" w:cs="Times New Roman"/>
+          <w:sz w:val="24"/>
+          <w:szCs w:val="24"/>
+        </w:rPr>
+        <w:t xml:space="preserve"> a aluminio para mayor facilidad de ensamblaje, duración y manipulación.</w:t>
+      </w:r>
+    </w:p>
+    <w:p>
+      <w:pPr>
+        <w:rPr>
+          <w:rFonts w:ascii="Times New Roman" w:eastAsia="Times New Roman" w:hAnsi="Times New Roman" w:cs="Times New Roman"/>
+          <w:sz w:val="24"/>
+          <w:szCs w:val="24"/>
+        </w:rPr>
+      </w:pPr>
+      <w:r>
+        <w:rPr>
+          <w:rFonts w:ascii="Times New Roman" w:eastAsia="Times New Roman" w:hAnsi="Times New Roman" w:cs="Times New Roman"/>
+          <w:sz w:val="24"/>
+          <w:szCs w:val="24"/>
+        </w:rPr>
+        <w:t xml:space="preserve">Todos los documentos finales de diseño que han sido entregados para su subsecuente fabricación se encuentran en el </w:t>
+      </w:r>
+      <w:proofErr w:type="spellStart"/>
+      <w:r>
+        <w:rPr>
+          <w:rFonts w:ascii="Times New Roman" w:eastAsia="Times New Roman" w:hAnsi="Times New Roman" w:cs="Times New Roman"/>
+          <w:sz w:val="24"/>
+          <w:szCs w:val="24"/>
+        </w:rPr>
+        <w:t>github</w:t>
+      </w:r>
+      <w:proofErr w:type="spellEnd"/>
+      <w:r>
+        <w:rPr>
+          <w:rFonts w:ascii="Times New Roman" w:eastAsia="Times New Roman" w:hAnsi="Times New Roman" w:cs="Times New Roman"/>
+          <w:sz w:val="24"/>
+          <w:szCs w:val="24"/>
+        </w:rPr>
+        <w:t>.</w:t>
+      </w:r>
+    </w:p>
+    <w:p>
+      <w:pPr>
+        <w:rPr>
+          <w:rFonts w:ascii="Times New Roman" w:eastAsia="Times New Roman" w:hAnsi="Times New Roman" w:cs="Times New Roman"/>
+          <w:sz w:val="24"/>
+          <w:szCs w:val="24"/>
+        </w:rPr>
+      </w:pPr>
+    </w:p>
     <w:sectPr>
       <w:pgSz w:w="11906" w:h="16838"/>
       <w:pgMar w:top="1440" w:right="1440" w:bottom="1440" w:left="1440" w:header="720" w:footer="720" w:gutter="0"/>
@@ -7072,6 +7663,119 @@
     </w:lvl>
   </w:abstractNum>
   <w:abstractNum w:abstractNumId="8" w15:restartNumberingAfterBreak="0">
+    <w:nsid w:val="35AE1436"/>
+    <w:multiLevelType w:val="hybridMultilevel"/>
+    <w:tmpl w:val="33A49AD4"/>
+    <w:lvl w:ilvl="0" w:tplc="240A0001">
+      <w:start w:val="1"/>
+      <w:numFmt w:val="bullet"/>
+      <w:lvlText w:val=""/>
+      <w:lvlJc w:val="left"/>
+      <w:pPr>
+        <w:ind w:left="720" w:hanging="360"/>
+      </w:pPr>
+      <w:rPr>
+        <w:rFonts w:ascii="Symbol" w:hAnsi="Symbol" w:hint="default"/>
+      </w:rPr>
+    </w:lvl>
+    <w:lvl w:ilvl="1" w:tplc="240A0003" w:tentative="1">
+      <w:start w:val="1"/>
+      <w:numFmt w:val="bullet"/>
+      <w:lvlText w:val="o"/>
+      <w:lvlJc w:val="left"/>
+      <w:pPr>
+        <w:ind w:left="1440" w:hanging="360"/>
+      </w:pPr>
+      <w:rPr>
+        <w:rFonts w:ascii="Courier New" w:hAnsi="Courier New" w:cs="Courier New" w:hint="default"/>
+      </w:rPr>
+    </w:lvl>
+    <w:lvl w:ilvl="2" w:tplc="240A0005" w:tentative="1">
+      <w:start w:val="1"/>
+      <w:numFmt w:val="bullet"/>
+      <w:lvlText w:val=""/>
+      <w:lvlJc w:val="left"/>
+      <w:pPr>
+        <w:ind w:left="2160" w:hanging="360"/>
+      </w:pPr>
+      <w:rPr>
+        <w:rFonts w:ascii="Wingdings" w:hAnsi="Wingdings" w:hint="default"/>
+      </w:rPr>
+    </w:lvl>
+    <w:lvl w:ilvl="3" w:tplc="240A0001" w:tentative="1">
+      <w:start w:val="1"/>
+      <w:numFmt w:val="bullet"/>
+      <w:lvlText w:val=""/>
+      <w:lvlJc w:val="left"/>
+      <w:pPr>
+        <w:ind w:left="2880" w:hanging="360"/>
+      </w:pPr>
+      <w:rPr>
+        <w:rFonts w:ascii="Symbol" w:hAnsi="Symbol" w:hint="default"/>
+      </w:rPr>
+    </w:lvl>
+    <w:lvl w:ilvl="4" w:tplc="240A0003" w:tentative="1">
+      <w:start w:val="1"/>
+      <w:numFmt w:val="bullet"/>
+      <w:lvlText w:val="o"/>
+      <w:lvlJc w:val="left"/>
+      <w:pPr>
+        <w:ind w:left="3600" w:hanging="360"/>
+      </w:pPr>
+      <w:rPr>
+        <w:rFonts w:ascii="Courier New" w:hAnsi="Courier New" w:cs="Courier New" w:hint="default"/>
+      </w:rPr>
+    </w:lvl>
+    <w:lvl w:ilvl="5" w:tplc="240A0005" w:tentative="1">
+      <w:start w:val="1"/>
+      <w:numFmt w:val="bullet"/>
+      <w:lvlText w:val=""/>
+      <w:lvlJc w:val="left"/>
+      <w:pPr>
+        <w:ind w:left="4320" w:hanging="360"/>
+      </w:pPr>
+      <w:rPr>
+        <w:rFonts w:ascii="Wingdings" w:hAnsi="Wingdings" w:hint="default"/>
+      </w:rPr>
+    </w:lvl>
+    <w:lvl w:ilvl="6" w:tplc="240A0001" w:tentative="1">
+      <w:start w:val="1"/>
+      <w:numFmt w:val="bullet"/>
+      <w:lvlText w:val=""/>
+      <w:lvlJc w:val="left"/>
+      <w:pPr>
+        <w:ind w:left="5040" w:hanging="360"/>
+      </w:pPr>
+      <w:rPr>
+        <w:rFonts w:ascii="Symbol" w:hAnsi="Symbol" w:hint="default"/>
+      </w:rPr>
+    </w:lvl>
+    <w:lvl w:ilvl="7" w:tplc="240A0003" w:tentative="1">
+      <w:start w:val="1"/>
+      <w:numFmt w:val="bullet"/>
+      <w:lvlText w:val="o"/>
+      <w:lvlJc w:val="left"/>
+      <w:pPr>
+        <w:ind w:left="5760" w:hanging="360"/>
+      </w:pPr>
+      <w:rPr>
+        <w:rFonts w:ascii="Courier New" w:hAnsi="Courier New" w:cs="Courier New" w:hint="default"/>
+      </w:rPr>
+    </w:lvl>
+    <w:lvl w:ilvl="8" w:tplc="240A0005" w:tentative="1">
+      <w:start w:val="1"/>
+      <w:numFmt w:val="bullet"/>
+      <w:lvlText w:val=""/>
+      <w:lvlJc w:val="left"/>
+      <w:pPr>
+        <w:ind w:left="6480" w:hanging="360"/>
+      </w:pPr>
+      <w:rPr>
+        <w:rFonts w:ascii="Wingdings" w:hAnsi="Wingdings" w:hint="default"/>
+      </w:rPr>
+    </w:lvl>
+  </w:abstractNum>
+  <w:abstractNum w:abstractNumId="9" w15:restartNumberingAfterBreak="0">
     <w:nsid w:val="4D5E6435"/>
     <w:multiLevelType w:val="hybridMultilevel"/>
     <w:tmpl w:val="8CC281F4"/>
@@ -7184,7 +7888,7 @@
       </w:rPr>
     </w:lvl>
   </w:abstractNum>
-  <w:abstractNum w:abstractNumId="9" w15:restartNumberingAfterBreak="0">
+  <w:abstractNum w:abstractNumId="10" w15:restartNumberingAfterBreak="0">
     <w:nsid w:val="55354354"/>
     <w:multiLevelType w:val="hybridMultilevel"/>
     <w:tmpl w:val="3BB4C7AE"/>
@@ -7310,10 +8014,10 @@
     <w:abstractNumId w:val="7"/>
   </w:num>
   <w:num w:numId="5">
-    <w:abstractNumId w:val="9"/>
+    <w:abstractNumId w:val="10"/>
   </w:num>
   <w:num w:numId="6">
-    <w:abstractNumId w:val="8"/>
+    <w:abstractNumId w:val="9"/>
   </w:num>
   <w:num w:numId="7">
     <w:abstractNumId w:val="1"/>
@@ -7326,6 +8030,9 @@
   </w:num>
   <w:num w:numId="10">
     <w:abstractNumId w:val="0"/>
+  </w:num>
+  <w:num w:numId="11">
+    <w:abstractNumId w:val="8"/>
   </w:num>
 </w:numbering>
 </file>

</xml_diff>